<commit_message>
Changed the testing and readme file
</commit_message>
<xml_diff>
--- a/docs/SMP Probleemstelling & Analyse Twan Terstappen.docx
+++ b/docs/SMP Probleemstelling & Analyse Twan Terstappen.docx
@@ -4,7 +4,7 @@
   <w:body>
     <w:p>
       <w:pPr>
-        <w:pStyle w:val="Title"/>
+        <w:pStyle w:val="Titel"/>
         <w:ind w:right="1134"/>
         <w:rPr>
           <w:sz w:val="40"/>
@@ -14,7 +14,7 @@
     </w:p>
     <w:p>
       <w:pPr>
-        <w:pStyle w:val="Title"/>
+        <w:pStyle w:val="Titel"/>
         <w:ind w:right="1134"/>
         <w:rPr>
           <w:sz w:val="40"/>
@@ -32,7 +32,7 @@
     </w:p>
     <w:p>
       <w:pPr>
-        <w:pStyle w:val="Title"/>
+        <w:pStyle w:val="Titel"/>
         <w:ind w:right="794"/>
       </w:pPr>
       <w:sdt>
@@ -64,7 +64,7 @@
     </w:p>
     <w:p>
       <w:pPr>
-        <w:pStyle w:val="Subtitle"/>
+        <w:pStyle w:val="Ondertitel"/>
         <w:rPr>
           <w:color w:val="B8B8B8" w:themeColor="accent4" w:themeTint="99"/>
         </w:rPr>
@@ -88,7 +88,7 @@
       <w:sdtContent>
         <w:p>
           <w:pPr>
-            <w:pStyle w:val="Subtitle"/>
+            <w:pStyle w:val="Ondertitel"/>
             <w:ind w:right="1134"/>
             <w:rPr>
               <w:color w:val="B8B8B8" w:themeColor="accent4" w:themeTint="99"/>
@@ -455,7 +455,7 @@
     </w:p>
     <w:p>
       <w:pPr>
-        <w:pStyle w:val="Title"/>
+        <w:pStyle w:val="Titel"/>
       </w:pPr>
       <w:r>
         <w:lastRenderedPageBreak/>
@@ -483,7 +483,7 @@
       <w:sdtContent>
         <w:p>
           <w:pPr>
-            <w:pStyle w:val="TOC1"/>
+            <w:pStyle w:val="Inhopg1"/>
             <w:rPr>
               <w:rFonts w:eastAsiaTheme="minorEastAsia" w:cstheme="minorBidi"/>
               <w:b w:val="0"/>
@@ -579,7 +579,7 @@
         </w:p>
         <w:p>
           <w:pPr>
-            <w:pStyle w:val="TOC1"/>
+            <w:pStyle w:val="Inhopg1"/>
             <w:rPr>
               <w:rFonts w:eastAsiaTheme="minorEastAsia" w:cstheme="minorBidi"/>
               <w:b w:val="0"/>
@@ -666,7 +666,7 @@
         </w:p>
         <w:p>
           <w:pPr>
-            <w:pStyle w:val="TOC1"/>
+            <w:pStyle w:val="Inhopg1"/>
             <w:rPr>
               <w:rFonts w:eastAsiaTheme="minorEastAsia" w:cstheme="minorBidi"/>
               <w:b w:val="0"/>
@@ -753,7 +753,7 @@
         </w:p>
         <w:p>
           <w:pPr>
-            <w:pStyle w:val="TOC1"/>
+            <w:pStyle w:val="Inhopg1"/>
             <w:rPr>
               <w:rFonts w:eastAsiaTheme="minorEastAsia" w:cstheme="minorBidi"/>
               <w:b w:val="0"/>
@@ -851,7 +851,7 @@
     <w:p/>
     <w:p>
       <w:pPr>
-        <w:pStyle w:val="Heading1"/>
+        <w:pStyle w:val="Kop1"/>
       </w:pPr>
       <w:r>
         <w:br w:type="page"/>
@@ -1078,173 +1078,209 @@
     </w:p>
     <w:p/>
     <w:p>
-      <w:r>
-        <w:t xml:space="preserve">Een </w:t>
-      </w:r>
-      <w:r>
+      <w:proofErr w:type="spellStart"/>
+      <w:r>
+        <w:rPr>
+          <w:lang w:val="en-GB"/>
+        </w:rPr>
+        <w:t>Een</w:t>
+      </w:r>
+      <w:proofErr w:type="spellEnd"/>
+      <w:r>
+        <w:rPr>
+          <w:lang w:val="en-GB"/>
+        </w:rPr>
+        <w:t xml:space="preserve"> </w:t>
+      </w:r>
+      <w:r>
+        <w:rPr>
+          <w:lang w:val="en-GB"/>
+        </w:rPr>
         <w:t>SYN</w:t>
       </w:r>
       <w:r>
-        <w:t xml:space="preserve"> flood aanval is een </w:t>
-      </w:r>
-      <w:r>
+        <w:rPr>
+          <w:lang w:val="en-GB"/>
+        </w:rPr>
+        <w:t xml:space="preserve"> flood </w:t>
+      </w:r>
+      <w:proofErr w:type="spellStart"/>
+      <w:r>
+        <w:rPr>
+          <w:lang w:val="en-GB"/>
+        </w:rPr>
+        <w:t>aanval</w:t>
+      </w:r>
+      <w:proofErr w:type="spellEnd"/>
+      <w:r>
+        <w:rPr>
+          <w:lang w:val="en-GB"/>
+        </w:rPr>
+        <w:t xml:space="preserve"> is </w:t>
+      </w:r>
+      <w:proofErr w:type="spellStart"/>
+      <w:r>
+        <w:rPr>
+          <w:lang w:val="en-GB"/>
+        </w:rPr>
+        <w:t>een</w:t>
+      </w:r>
+      <w:proofErr w:type="spellEnd"/>
+      <w:r>
+        <w:rPr>
+          <w:lang w:val="en-GB"/>
+        </w:rPr>
+        <w:t xml:space="preserve"> </w:t>
+      </w:r>
+      <w:r>
+        <w:rPr>
+          <w:lang w:val="en-GB"/>
+        </w:rPr>
         <w:t xml:space="preserve">DOS </w:t>
       </w:r>
       <w:r>
-        <w:t>(</w:t>
-      </w:r>
-      <w:proofErr w:type="spellStart"/>
-      <w:r>
-        <w:t>denial</w:t>
-      </w:r>
-      <w:proofErr w:type="spellEnd"/>
-      <w:r>
-        <w:t>-of-service</w:t>
-      </w:r>
-      <w:r>
-        <w:t>)</w:t>
-      </w:r>
-      <w:r>
+        <w:rPr>
+          <w:lang w:val="en-GB"/>
+        </w:rPr>
+        <w:t>(denial-of-service)</w:t>
+      </w:r>
+      <w:r>
+        <w:rPr>
+          <w:lang w:val="en-GB"/>
+        </w:rPr>
         <w:t xml:space="preserve"> of </w:t>
       </w:r>
       <w:proofErr w:type="spellStart"/>
       <w:r>
+        <w:rPr>
+          <w:lang w:val="en-GB"/>
+        </w:rPr>
         <w:t>ddos</w:t>
       </w:r>
       <w:proofErr w:type="spellEnd"/>
       <w:r>
+        <w:rPr>
+          <w:lang w:val="en-GB"/>
+        </w:rPr>
         <w:t xml:space="preserve"> </w:t>
       </w:r>
       <w:r>
-        <w:t>(</w:t>
-      </w:r>
-      <w:proofErr w:type="spellStart"/>
-      <w:r>
-        <w:t>distributed</w:t>
-      </w:r>
-      <w:proofErr w:type="spellEnd"/>
+        <w:rPr>
+          <w:lang w:val="en-GB"/>
+        </w:rPr>
+        <w:t xml:space="preserve">(distributed denial-of-service). </w:t>
+      </w:r>
+      <w:r>
+        <w:t xml:space="preserve">Hierin worden meerdere </w:t>
+      </w:r>
+      <w:r>
+        <w:t>SYN</w:t>
+      </w:r>
       <w:r>
         <w:t xml:space="preserve"> </w:t>
       </w:r>
-      <w:proofErr w:type="spellStart"/>
-      <w:r>
-        <w:t>denial</w:t>
-      </w:r>
-      <w:proofErr w:type="spellEnd"/>
-      <w:r>
-        <w:t>-of-service</w:t>
-      </w:r>
-      <w:r>
-        <w:t xml:space="preserve">). Hierin worden meerdere </w:t>
-      </w:r>
-      <w:r>
-        <w:t>SYN</w:t>
+      <w:r>
+        <w:t>pakketten</w:t>
+      </w:r>
+      <w:r>
+        <w:t xml:space="preserve"> gestuurd naar de server toe om zo </w:t>
+      </w:r>
+      <w:r>
+        <w:t>de server te overwelmen.</w:t>
+      </w:r>
+      <w:r>
+        <w:t xml:space="preserve"> Een SYN pakket is </w:t>
+      </w:r>
+      <w:r>
+        <w:t xml:space="preserve">een pakket waarbij de client aangeeft dat het een TCP verbinding </w:t>
+      </w:r>
+      <w:r>
+        <w:t>wil</w:t>
+      </w:r>
+      <w:r>
+        <w:t xml:space="preserve"> maken met de server. </w:t>
+      </w:r>
+      <w:r>
+        <w:t xml:space="preserve">De server ontvangt dit pakket en stuurt een SYN ACK, hij accepteert het verzoek. Tijdens deze SYN ACK reserveert de server resources voor de eventuele TCP verbinding met de client. </w:t>
+      </w:r>
+      <w:r>
+        <w:t>Normaliter</w:t>
+      </w:r>
+      <w:r>
+        <w:t xml:space="preserve"> is het zo dat de client een ACK terugstuurt, een acceptatie. Dit zorgt ervoor dat er een </w:t>
+      </w:r>
+      <w:r>
+        <w:t>zogeheten</w:t>
+      </w:r>
+      <w:r>
+        <w:t xml:space="preserve"> 3-way </w:t>
+      </w:r>
+      <w:proofErr w:type="spellStart"/>
+      <w:r>
+        <w:t>handshake</w:t>
+      </w:r>
+      <w:proofErr w:type="spellEnd"/>
+      <w:r>
+        <w:t xml:space="preserve"> is plaatsgevonden en de TCP verbinding openstaat. Bij een SYN flood aanval zal de client deze laatste ACK niet sturen, hierdoor zal de </w:t>
+      </w:r>
+      <w:r>
+        <w:t xml:space="preserve">server wachten op de ACK en heeft het onnodig resources vrijgemaakt voor een verbinding die niet gaat plaatsvinden. Bij zo’n SYN flood aanval stuurt de aanvaller </w:t>
+      </w:r>
+      <w:r>
+        <w:t xml:space="preserve">zoveel mogelijk SYN verzoeken. Hierdoor wordt de server overbelast en zal deze buiten werking treden. Kenmerken van een SYN flood aanval: veel SYN </w:t>
+      </w:r>
+      <w:r>
+        <w:t>verzoeken</w:t>
+      </w:r>
+      <w:r>
+        <w:t xml:space="preserve"> van </w:t>
+      </w:r>
+      <w:r>
+        <w:t>éé</w:t>
+      </w:r>
+      <w:r>
+        <w:t xml:space="preserve">n </w:t>
+      </w:r>
+      <w:r>
+        <w:t>I</w:t>
+      </w:r>
+      <w:r>
+        <w:t>P</w:t>
+      </w:r>
+      <w:r>
+        <w:t xml:space="preserve"> en</w:t>
       </w:r>
       <w:r>
         <w:t xml:space="preserve"> </w:t>
       </w:r>
       <w:r>
-        <w:t>pakketten</w:t>
-      </w:r>
-      <w:r>
-        <w:t xml:space="preserve"> gestuurd naar de server toe om zo </w:t>
-      </w:r>
-      <w:r>
-        <w:t>de server te overwelmen.</w:t>
-      </w:r>
-      <w:r>
-        <w:t xml:space="preserve"> Een SYN pakket is </w:t>
-      </w:r>
-      <w:r>
-        <w:t xml:space="preserve">een pakket waarbij de client aangeeft dat het een TCP verbinding </w:t>
-      </w:r>
-      <w:r>
-        <w:t>wil</w:t>
-      </w:r>
-      <w:r>
-        <w:t xml:space="preserve"> maken met de server. </w:t>
-      </w:r>
-      <w:r>
-        <w:t xml:space="preserve">De server ontvangt dit pakket en stuurt een SYN ACK, hij accepteert het verzoek. Tijdens deze SYN ACK reserveert de server resources voor de eventuele TCP verbinding met de client. </w:t>
-      </w:r>
-      <w:r>
-        <w:t>Normaliter</w:t>
-      </w:r>
-      <w:r>
-        <w:t xml:space="preserve"> is het zo dat de client een ACK terugstuurt, een acceptatie. Dit zorgt ervoor dat er een </w:t>
-      </w:r>
-      <w:r>
-        <w:t>zogeheten</w:t>
-      </w:r>
-      <w:r>
-        <w:t xml:space="preserve"> 3-way </w:t>
-      </w:r>
-      <w:proofErr w:type="spellStart"/>
-      <w:r>
-        <w:t>handshake</w:t>
-      </w:r>
-      <w:proofErr w:type="spellEnd"/>
-      <w:r>
-        <w:t xml:space="preserve"> is plaatsgevonden en de TCP verbinding openstaat. Bij een SYN flood aanval zal de client deze laatste ACK niet sturen, hierdoor zal de </w:t>
-      </w:r>
-      <w:r>
-        <w:t xml:space="preserve">server wachten op de ACK en heeft het onnodig resources vrijgemaakt voor een verbinding die niet gaat plaatsvinden. Bij zo’n SYN flood aanval stuurt de aanvaller </w:t>
-      </w:r>
-      <w:r>
-        <w:t xml:space="preserve">zoveel mogelijk SYN verzoeken. Hierdoor wordt de server overbelast en zal deze buiten werking treden. Kenmerken van een SYN flood aanval: veel SYN </w:t>
-      </w:r>
-      <w:r>
-        <w:t>verzoeken</w:t>
-      </w:r>
-      <w:r>
-        <w:t xml:space="preserve"> van </w:t>
-      </w:r>
-      <w:r>
-        <w:t>éé</w:t>
-      </w:r>
-      <w:r>
-        <w:t xml:space="preserve">n </w:t>
-      </w:r>
-      <w:r>
-        <w:t>I</w:t>
-      </w:r>
-      <w:r>
-        <w:t>P</w:t>
-      </w:r>
-      <w:r>
-        <w:t xml:space="preserve"> en</w:t>
+        <w:t>veel SYN verzoeken in een korte tijdspan</w:t>
+      </w:r>
+    </w:p>
+    <w:p/>
+    <w:p>
+      <w:r>
+        <w:t xml:space="preserve">De dataset bevat zo’n 3000 pakketten tussen een webserver en clients, waarbij elk pakket informatie bevat over de communicatie op de vijf lagen van het TCP/IP </w:t>
+      </w:r>
+      <w:r>
+        <w:t>protocol stack. De dataset</w:t>
+      </w:r>
+      <w:r>
+        <w:t xml:space="preserve"> komt van opgevangen</w:t>
       </w:r>
       <w:r>
         <w:t xml:space="preserve"> </w:t>
       </w:r>
       <w:r>
-        <w:t>veel SYN verzoeken in een korte tijdspan</w:t>
+        <w:t>netwerkverkeer</w:t>
+      </w:r>
+      <w:r>
+        <w:t xml:space="preserve"> dat naar de webserver gaat van een universiteit. </w:t>
       </w:r>
     </w:p>
     <w:p/>
     <w:p>
       <w:r>
-        <w:t xml:space="preserve">De dataset bevat zo’n 3000 pakketten tussen een webserver en clients, waarbij elk pakket informatie bevat over de communicatie op de vijf lagen van het TCP/IP </w:t>
-      </w:r>
-      <w:r>
-        <w:t>protocol stack. De dataset</w:t>
-      </w:r>
-      <w:r>
-        <w:t xml:space="preserve"> komt van opgevangen</w:t>
-      </w:r>
-      <w:r>
-        <w:t xml:space="preserve"> </w:t>
-      </w:r>
-      <w:r>
-        <w:t>netwerkverkeer</w:t>
-      </w:r>
-      <w:r>
-        <w:t xml:space="preserve"> dat naar de webserver gaat van een universiteit. </w:t>
-      </w:r>
-    </w:p>
-    <w:p/>
-    <w:p>
-      <w:r>
         <w:t>In</w:t>
       </w:r>
       <w:r>
@@ -1301,7 +1337,7 @@
     </w:p>
     <w:p>
       <w:pPr>
-        <w:pStyle w:val="Heading1"/>
+        <w:pStyle w:val="Kop1"/>
       </w:pPr>
       <w:bookmarkStart w:id="1" w:name="_Toc132794600"/>
       <w:r>
@@ -1354,7 +1390,7 @@
     </w:p>
     <w:p>
       <w:pPr>
-        <w:pStyle w:val="Heading2"/>
+        <w:pStyle w:val="Kop2"/>
       </w:pPr>
       <w:bookmarkStart w:id="2" w:name="_Hlk137244025"/>
       <w:r>
@@ -1420,7 +1456,7 @@
     <w:p/>
     <w:p>
       <w:pPr>
-        <w:pStyle w:val="Heading2"/>
+        <w:pStyle w:val="Kop2"/>
         <w:numPr>
           <w:ilvl w:val="0"/>
           <w:numId w:val="0"/>
@@ -1429,7 +1465,7 @@
     </w:p>
     <w:p>
       <w:pPr>
-        <w:pStyle w:val="Heading2"/>
+        <w:pStyle w:val="Kop2"/>
       </w:pPr>
       <w:r>
         <w:t>Hoeveel SYN verzoeken hebben elk IP adres</w:t>
@@ -1464,7 +1500,7 @@
     <w:p/>
     <w:p>
       <w:pPr>
-        <w:pStyle w:val="Heading2"/>
+        <w:pStyle w:val="Kop2"/>
       </w:pPr>
       <w:r>
         <w:t>Welk TCP verbindingen hebben een TTL buiten de standaard afwijking</w:t>
@@ -1510,7 +1546,7 @@
     </w:p>
     <w:p>
       <w:pPr>
-        <w:pStyle w:val="Heading1"/>
+        <w:pStyle w:val="Kop1"/>
       </w:pPr>
       <w:bookmarkStart w:id="3" w:name="_Toc132794601"/>
       <w:r>
@@ -1521,7 +1557,7 @@
     </w:p>
     <w:p>
       <w:pPr>
-        <w:pStyle w:val="Heading2"/>
+        <w:pStyle w:val="Kop2"/>
       </w:pPr>
       <w:r>
         <w:t>Hoeveel verschillende TCP hebben een bepaalde status</w:t>
@@ -1535,7 +1571,7 @@
     </w:p>
     <w:p>
       <w:pPr>
-        <w:pStyle w:val="ListParagraph"/>
+        <w:pStyle w:val="Lijstalinea"/>
         <w:numPr>
           <w:ilvl w:val="0"/>
           <w:numId w:val="20"/>
@@ -1547,7 +1583,7 @@
     </w:p>
     <w:p>
       <w:pPr>
-        <w:pStyle w:val="ListParagraph"/>
+        <w:pStyle w:val="Lijstalinea"/>
         <w:numPr>
           <w:ilvl w:val="0"/>
           <w:numId w:val="20"/>
@@ -1578,7 +1614,7 @@
     </w:p>
     <w:p>
       <w:pPr>
-        <w:pStyle w:val="ListParagraph"/>
+        <w:pStyle w:val="Lijstalinea"/>
         <w:numPr>
           <w:ilvl w:val="1"/>
           <w:numId w:val="20"/>
@@ -1593,7 +1629,7 @@
     </w:p>
     <w:p>
       <w:pPr>
-        <w:pStyle w:val="ListParagraph"/>
+        <w:pStyle w:val="Lijstalinea"/>
         <w:numPr>
           <w:ilvl w:val="1"/>
           <w:numId w:val="20"/>
@@ -1605,7 +1641,7 @@
     </w:p>
     <w:p>
       <w:pPr>
-        <w:pStyle w:val="ListParagraph"/>
+        <w:pStyle w:val="Lijstalinea"/>
         <w:numPr>
           <w:ilvl w:val="1"/>
           <w:numId w:val="20"/>
@@ -1617,7 +1653,7 @@
     </w:p>
     <w:p>
       <w:pPr>
-        <w:pStyle w:val="ListParagraph"/>
+        <w:pStyle w:val="Lijstalinea"/>
         <w:numPr>
           <w:ilvl w:val="1"/>
           <w:numId w:val="20"/>
@@ -1665,7 +1701,7 @@
     <w:p/>
     <w:p>
       <w:pPr>
-        <w:pStyle w:val="Heading2"/>
+        <w:pStyle w:val="Kop2"/>
       </w:pPr>
       <w:r>
         <w:t>Hoeveel SYN verzoeken hebben elk IP adres</w:t>
@@ -1679,7 +1715,7 @@
     </w:p>
     <w:p>
       <w:pPr>
-        <w:pStyle w:val="ListParagraph"/>
+        <w:pStyle w:val="Lijstalinea"/>
         <w:numPr>
           <w:ilvl w:val="0"/>
           <w:numId w:val="21"/>
@@ -1700,7 +1736,7 @@
     </w:p>
     <w:p>
       <w:pPr>
-        <w:pStyle w:val="ListParagraph"/>
+        <w:pStyle w:val="Lijstalinea"/>
         <w:numPr>
           <w:ilvl w:val="0"/>
           <w:numId w:val="21"/>
@@ -1729,7 +1765,7 @@
     <w:p/>
     <w:p>
       <w:pPr>
-        <w:pStyle w:val="Heading2"/>
+        <w:pStyle w:val="Kop2"/>
       </w:pPr>
       <w:r>
         <w:t>Welk TCP verbindingen hebben een TTL buiten de standaard afwijking van 2.5%</w:t>
@@ -1743,7 +1779,7 @@
     </w:p>
     <w:p>
       <w:pPr>
-        <w:pStyle w:val="ListParagraph"/>
+        <w:pStyle w:val="Lijstalinea"/>
         <w:numPr>
           <w:ilvl w:val="0"/>
           <w:numId w:val="23"/>
@@ -1761,7 +1797,7 @@
     </w:p>
     <w:p>
       <w:pPr>
-        <w:pStyle w:val="ListParagraph"/>
+        <w:pStyle w:val="Lijstalinea"/>
         <w:numPr>
           <w:ilvl w:val="0"/>
           <w:numId w:val="23"/>
@@ -1773,13 +1809,13 @@
     </w:p>
     <w:p>
       <w:pPr>
-        <w:pStyle w:val="ListParagraph"/>
+        <w:pStyle w:val="Lijstalinea"/>
         <w:ind w:left="720"/>
       </w:pPr>
     </w:p>
     <w:p>
       <w:pPr>
-        <w:pStyle w:val="ListParagraph"/>
+        <w:pStyle w:val="Lijstalinea"/>
       </w:pPr>
       <w:r>
         <w:t xml:space="preserve">Hierin wordt de standaard afwijking berekend op basis van alle pakket hun TTL in een verbinding. Vervolgens wordt er een gekeken of er een pakket in de verbinding </w:t>
@@ -1796,7 +1832,7 @@
     </w:p>
     <w:p>
       <w:pPr>
-        <w:pStyle w:val="Heading1"/>
+        <w:pStyle w:val="Kop1"/>
       </w:pPr>
       <w:bookmarkStart w:id="4" w:name="_Toc132794602"/>
       <w:proofErr w:type="spellStart"/>
@@ -1814,60 +1850,6 @@
       </w:r>
       <w:bookmarkEnd w:id="4"/>
       <w:proofErr w:type="spellEnd"/>
-    </w:p>
-    <w:p>
-      <w:pPr>
-        <w:rPr>
-          <w:i/>
-          <w:iCs/>
-        </w:rPr>
-      </w:pPr>
-      <w:r>
-        <w:rPr>
-          <w:i/>
-          <w:iCs/>
-        </w:rPr>
-        <w:t>[Uit welke delen bestaat je programma? Geef aan welke classes er worden gebruikt en welke methoden/</w:t>
-      </w:r>
-      <w:proofErr w:type="spellStart"/>
-      <w:r>
-        <w:rPr>
-          <w:i/>
-          <w:iCs/>
-        </w:rPr>
-        <w:t>instance</w:t>
-      </w:r>
-      <w:proofErr w:type="spellEnd"/>
-      <w:r>
-        <w:rPr>
-          <w:i/>
-          <w:iCs/>
-        </w:rPr>
-        <w:t xml:space="preserve"> variabelen er bestaan per class. Welke functies bestaan er in het programma, en wat is hun doel? Welke functies hebben input van andere functies nodig om te draaien? Geef per </w:t>
-      </w:r>
-      <w:r>
-        <w:rPr>
-          <w:i/>
-          <w:iCs/>
-        </w:rPr>
-        <w:t xml:space="preserve">functie aan wat de test-criteria zijn voor de unit tests. Geef ook aan hoe de </w:t>
-      </w:r>
-      <w:proofErr w:type="spellStart"/>
-      <w:r>
-        <w:rPr>
-          <w:i/>
-          <w:iCs/>
-        </w:rPr>
-        <w:t>command</w:t>
-      </w:r>
-      <w:proofErr w:type="spellEnd"/>
-      <w:r>
-        <w:rPr>
-          <w:i/>
-          <w:iCs/>
-        </w:rPr>
-        <w:t xml:space="preserve"> line interface werkt: welke argumenten zijn er, wat betekenen die, en in welke functies worden die gebruikt?]</w:t>
-      </w:r>
     </w:p>
     <w:p>
       <w:pPr>
@@ -1912,8 +1894,13 @@
         </w:numPr>
       </w:pPr>
       <w:proofErr w:type="spellStart"/>
-      <w:r>
-        <w:t>file_path</w:t>
+      <w:proofErr w:type="gramStart"/>
+      <w:r>
+        <w:t>file</w:t>
+      </w:r>
+      <w:proofErr w:type="gramEnd"/>
+      <w:r>
+        <w:t>_path</w:t>
       </w:r>
       <w:proofErr w:type="spellEnd"/>
       <w:r>
@@ -1927,8 +1914,13 @@
           <w:numId w:val="24"/>
         </w:numPr>
       </w:pPr>
-      <w:r>
-        <w:t>packages: een lijst die de pakketten uit het datasetbestand opslaat.</w:t>
+      <w:proofErr w:type="gramStart"/>
+      <w:r>
+        <w:t>packages</w:t>
+      </w:r>
+      <w:proofErr w:type="gramEnd"/>
+      <w:r>
+        <w:t>: een lijst die de pakketten uit het datasetbestand opslaat.</w:t>
       </w:r>
     </w:p>
     <w:p>
@@ -1939,10 +1931,12 @@
         </w:numPr>
       </w:pPr>
       <w:proofErr w:type="spellStart"/>
+      <w:proofErr w:type="gramStart"/>
       <w:r>
         <w:t>connections</w:t>
       </w:r>
       <w:proofErr w:type="spellEnd"/>
+      <w:proofErr w:type="gramEnd"/>
       <w:r>
         <w:t>: een lijst die de gevonden TCP-verbindingen opslaat.</w:t>
       </w:r>
@@ -1955,8 +1949,13 @@
         </w:numPr>
       </w:pPr>
       <w:proofErr w:type="spellStart"/>
-      <w:r>
-        <w:t>status_count</w:t>
+      <w:proofErr w:type="gramStart"/>
+      <w:r>
+        <w:t>status</w:t>
+      </w:r>
+      <w:proofErr w:type="gramEnd"/>
+      <w:r>
+        <w:t>_count</w:t>
       </w:r>
       <w:proofErr w:type="spellEnd"/>
       <w:r>
@@ -1979,8 +1978,13 @@
         </w:numPr>
       </w:pPr>
       <w:proofErr w:type="spellStart"/>
-      <w:r>
-        <w:t>syn_flood_counter</w:t>
+      <w:proofErr w:type="gramStart"/>
+      <w:r>
+        <w:t>syn</w:t>
+      </w:r>
+      <w:proofErr w:type="gramEnd"/>
+      <w:r>
+        <w:t>_flood_counter</w:t>
       </w:r>
       <w:proofErr w:type="spellEnd"/>
       <w:r>
@@ -2003,8 +2007,13 @@
         </w:numPr>
       </w:pPr>
       <w:proofErr w:type="spellStart"/>
-      <w:r>
-        <w:t>possible_hijacking</w:t>
+      <w:proofErr w:type="gramStart"/>
+      <w:r>
+        <w:t>possible</w:t>
+      </w:r>
+      <w:proofErr w:type="gramEnd"/>
+      <w:r>
+        <w:t>_hijacking</w:t>
       </w:r>
       <w:proofErr w:type="spellEnd"/>
       <w:r>
@@ -2035,8 +2044,13 @@
         </w:numPr>
       </w:pPr>
       <w:proofErr w:type="spellStart"/>
-      <w:r>
-        <w:t>syn_flood_minimum</w:t>
+      <w:proofErr w:type="gramStart"/>
+      <w:r>
+        <w:t>syn</w:t>
+      </w:r>
+      <w:proofErr w:type="gramEnd"/>
+      <w:r>
+        <w:t>_flood_minimum</w:t>
       </w:r>
       <w:proofErr w:type="spellEnd"/>
       <w:r>
@@ -2059,8 +2073,13 @@
         </w:numPr>
       </w:pPr>
       <w:proofErr w:type="spellStart"/>
-      <w:r>
-        <w:t>hijacking_threshold_percentage</w:t>
+      <w:proofErr w:type="gramStart"/>
+      <w:r>
+        <w:t>hijacking</w:t>
+      </w:r>
+      <w:proofErr w:type="gramEnd"/>
+      <w:r>
+        <w:t>_threshold_percentage</w:t>
       </w:r>
       <w:proofErr w:type="spellEnd"/>
       <w:r>
@@ -2091,8 +2110,13 @@
         </w:numPr>
       </w:pPr>
       <w:proofErr w:type="spellStart"/>
-      <w:r>
-        <w:t>syn_flood_warning_color</w:t>
+      <w:proofErr w:type="gramStart"/>
+      <w:r>
+        <w:t>syn</w:t>
+      </w:r>
+      <w:proofErr w:type="gramEnd"/>
+      <w:r>
+        <w:t>_flood_warning_color</w:t>
       </w:r>
       <w:proofErr w:type="spellEnd"/>
       <w:r>
@@ -2122,602 +2146,6 @@
     <w:p/>
     <w:p/>
     <w:p/>
-    <w:p>
-      <w:r>
-        <w:lastRenderedPageBreak/>
-        <w:t>Functies</w:t>
-      </w:r>
-      <w:r>
-        <w:t xml:space="preserve"> in de "</w:t>
-      </w:r>
-      <w:proofErr w:type="spellStart"/>
-      <w:r>
-        <w:t>TcpConnectionAnalyzer</w:t>
-      </w:r>
-      <w:proofErr w:type="spellEnd"/>
-      <w:r>
-        <w:t xml:space="preserve">" </w:t>
-      </w:r>
-      <w:r>
-        <w:t>class</w:t>
-      </w:r>
-      <w:r>
-        <w:t>:</w:t>
-      </w:r>
-    </w:p>
-    <w:p>
-      <w:pPr>
-        <w:numPr>
-          <w:ilvl w:val="0"/>
-          <w:numId w:val="25"/>
-        </w:numPr>
-      </w:pPr>
-      <w:proofErr w:type="spellStart"/>
-      <w:r>
-        <w:t>load_data</w:t>
-      </w:r>
-      <w:proofErr w:type="spellEnd"/>
-      <w:r>
-        <w:t>(): laadt de gegevens uit het datasetbestand en retourneert deze als een lijst.</w:t>
-      </w:r>
-    </w:p>
-    <w:p>
-      <w:pPr>
-        <w:numPr>
-          <w:ilvl w:val="0"/>
-          <w:numId w:val="25"/>
-        </w:numPr>
-      </w:pPr>
-      <w:proofErr w:type="spellStart"/>
-      <w:r>
-        <w:t>extract_data</w:t>
-      </w:r>
-      <w:proofErr w:type="spellEnd"/>
-      <w:r>
-        <w:t>(): haalt de relevante gegevens uit het datasetbestand en slaat ze op in de "packages" lijst.</w:t>
-      </w:r>
-    </w:p>
-    <w:p>
-      <w:pPr>
-        <w:numPr>
-          <w:ilvl w:val="0"/>
-          <w:numId w:val="25"/>
-        </w:numPr>
-      </w:pPr>
-      <w:proofErr w:type="spellStart"/>
-      <w:r>
-        <w:t>find_connection</w:t>
-      </w:r>
-      <w:proofErr w:type="spellEnd"/>
-      <w:r>
-        <w:t>(): zoekt naar TCP-verbindingen in de "packages" lijst</w:t>
-      </w:r>
-      <w:r>
-        <w:t xml:space="preserve"> en roept de functie </w:t>
-      </w:r>
-      <w:proofErr w:type="spellStart"/>
-      <w:r>
-        <w:t>find_ack_fin</w:t>
-      </w:r>
-      <w:proofErr w:type="spellEnd"/>
-      <w:r>
-        <w:t xml:space="preserve"> aan</w:t>
-      </w:r>
-      <w:r>
-        <w:t>.</w:t>
-      </w:r>
-    </w:p>
-    <w:p>
-      <w:pPr>
-        <w:numPr>
-          <w:ilvl w:val="0"/>
-          <w:numId w:val="25"/>
-        </w:numPr>
-      </w:pPr>
-      <w:proofErr w:type="spellStart"/>
-      <w:r>
-        <w:t>find_ack_fin</w:t>
-      </w:r>
-      <w:proofErr w:type="spellEnd"/>
-      <w:r>
-        <w:t>(</w:t>
-      </w:r>
-      <w:proofErr w:type="spellStart"/>
-      <w:r>
-        <w:t>start_index</w:t>
-      </w:r>
-      <w:proofErr w:type="spellEnd"/>
-      <w:r>
-        <w:t xml:space="preserve">, </w:t>
-      </w:r>
-      <w:proofErr w:type="spellStart"/>
-      <w:r>
-        <w:t>connection</w:t>
-      </w:r>
-      <w:proofErr w:type="spellEnd"/>
-      <w:r>
-        <w:t xml:space="preserve">): </w:t>
-      </w:r>
-      <w:r>
-        <w:t xml:space="preserve">zoekt naar </w:t>
-      </w:r>
-      <w:proofErr w:type="spellStart"/>
-      <w:r>
-        <w:t>syn_ack</w:t>
-      </w:r>
-      <w:proofErr w:type="spellEnd"/>
-      <w:r>
-        <w:t xml:space="preserve">, </w:t>
-      </w:r>
-      <w:proofErr w:type="spellStart"/>
-      <w:r>
-        <w:t>ack</w:t>
-      </w:r>
-      <w:proofErr w:type="spellEnd"/>
-      <w:r>
-        <w:t xml:space="preserve"> en fin pakketten en slaat de datapakketten en </w:t>
-      </w:r>
-      <w:r>
-        <w:t>registreert</w:t>
-      </w:r>
-      <w:r>
-        <w:t xml:space="preserve"> </w:t>
-      </w:r>
-      <w:r>
-        <w:t xml:space="preserve">alle </w:t>
-      </w:r>
-      <w:r>
-        <w:t xml:space="preserve">pakketten. Vervolgens slaat het de </w:t>
-      </w:r>
-      <w:proofErr w:type="spellStart"/>
-      <w:r>
-        <w:t>connection</w:t>
-      </w:r>
-      <w:proofErr w:type="spellEnd"/>
-      <w:r>
-        <w:t xml:space="preserve"> op in de lijst </w:t>
-      </w:r>
-      <w:proofErr w:type="spellStart"/>
-      <w:r>
-        <w:t>connections</w:t>
-      </w:r>
-      <w:proofErr w:type="spellEnd"/>
-      <w:r>
-        <w:t>.</w:t>
-      </w:r>
-    </w:p>
-    <w:p>
-      <w:pPr>
-        <w:numPr>
-          <w:ilvl w:val="0"/>
-          <w:numId w:val="25"/>
-        </w:numPr>
-      </w:pPr>
-      <w:proofErr w:type="spellStart"/>
-      <w:r>
-        <w:t>count_connection_status</w:t>
-      </w:r>
-      <w:proofErr w:type="spellEnd"/>
-      <w:r>
-        <w:t>(): telt het aantal verbindingen per status en slaat ze op in de "</w:t>
-      </w:r>
-      <w:proofErr w:type="spellStart"/>
-      <w:r>
-        <w:t>status_count</w:t>
-      </w:r>
-      <w:proofErr w:type="spellEnd"/>
-      <w:r>
-        <w:t xml:space="preserve">" </w:t>
-      </w:r>
-      <w:proofErr w:type="spellStart"/>
-      <w:r>
-        <w:t>dictionary</w:t>
-      </w:r>
-      <w:proofErr w:type="spellEnd"/>
-      <w:r>
-        <w:t>.</w:t>
-      </w:r>
-    </w:p>
-    <w:p>
-      <w:pPr>
-        <w:numPr>
-          <w:ilvl w:val="0"/>
-          <w:numId w:val="25"/>
-        </w:numPr>
-      </w:pPr>
-      <w:proofErr w:type="spellStart"/>
-      <w:r>
-        <w:t>display_count_connection_status</w:t>
-      </w:r>
-      <w:proofErr w:type="spellEnd"/>
-      <w:r>
-        <w:t>(): geeft het totale aantal verbindingen en de tellingen per status weer.</w:t>
-      </w:r>
-    </w:p>
-    <w:p>
-      <w:pPr>
-        <w:numPr>
-          <w:ilvl w:val="0"/>
-          <w:numId w:val="25"/>
-        </w:numPr>
-      </w:pPr>
-      <w:proofErr w:type="spellStart"/>
-      <w:r>
-        <w:t>syn_flood</w:t>
-      </w:r>
-      <w:proofErr w:type="spellEnd"/>
-      <w:r>
-        <w:t>(): telt het aantal SYN-verzoeken per IP en slaat ze op in de "</w:t>
-      </w:r>
-      <w:proofErr w:type="spellStart"/>
-      <w:r>
-        <w:t>syn_flood_counter</w:t>
-      </w:r>
-      <w:proofErr w:type="spellEnd"/>
-      <w:r>
-        <w:t xml:space="preserve">" </w:t>
-      </w:r>
-      <w:proofErr w:type="spellStart"/>
-      <w:r>
-        <w:t>dictionary</w:t>
-      </w:r>
-      <w:proofErr w:type="spellEnd"/>
-      <w:r>
-        <w:t>.</w:t>
-      </w:r>
-    </w:p>
-    <w:p>
-      <w:pPr>
-        <w:numPr>
-          <w:ilvl w:val="0"/>
-          <w:numId w:val="25"/>
-        </w:numPr>
-      </w:pPr>
-      <w:proofErr w:type="spellStart"/>
-      <w:r>
-        <w:t>display_syn_flood</w:t>
-      </w:r>
-      <w:proofErr w:type="spellEnd"/>
-      <w:r>
-        <w:t>(): geeft de IP-adressen weer met het aantal SYN-verzoeken, waarbij de waarschuwingskleur rood wordt gebruikt voor aantallen boven de opgegeven drempelwaarde.</w:t>
-      </w:r>
-    </w:p>
-    <w:p>
-      <w:pPr>
-        <w:numPr>
-          <w:ilvl w:val="0"/>
-          <w:numId w:val="25"/>
-        </w:numPr>
-      </w:pPr>
-      <w:proofErr w:type="spellStart"/>
-      <w:r>
-        <w:t>tcp_hijacking</w:t>
-      </w:r>
-      <w:proofErr w:type="spellEnd"/>
-      <w:r>
-        <w:t xml:space="preserve">(): zoekt naar mogelijke </w:t>
-      </w:r>
-      <w:proofErr w:type="spellStart"/>
-      <w:r>
-        <w:t>hijackings</w:t>
-      </w:r>
-      <w:proofErr w:type="spellEnd"/>
-      <w:r>
-        <w:t xml:space="preserve"> op basis van afwijkende </w:t>
-      </w:r>
-      <w:r>
-        <w:t xml:space="preserve">TTL </w:t>
-      </w:r>
-      <w:r>
-        <w:t>met een drempelwaarde van</w:t>
-      </w:r>
-      <w:r>
-        <w:t xml:space="preserve"> </w:t>
-      </w:r>
-      <w:proofErr w:type="spellStart"/>
-      <w:r>
-        <w:t>hijacking_threshold_percentage</w:t>
-      </w:r>
-      <w:proofErr w:type="spellEnd"/>
-      <w:r>
-        <w:t xml:space="preserve"> en slaat ze op in de "</w:t>
-      </w:r>
-      <w:proofErr w:type="spellStart"/>
-      <w:r>
-        <w:t>possible_hijacking</w:t>
-      </w:r>
-      <w:proofErr w:type="spellEnd"/>
-      <w:r>
-        <w:t xml:space="preserve">" </w:t>
-      </w:r>
-      <w:proofErr w:type="spellStart"/>
-      <w:r>
-        <w:t>dictionary</w:t>
-      </w:r>
-      <w:proofErr w:type="spellEnd"/>
-      <w:r>
-        <w:t>.</w:t>
-      </w:r>
-    </w:p>
-    <w:p>
-      <w:pPr>
-        <w:numPr>
-          <w:ilvl w:val="0"/>
-          <w:numId w:val="25"/>
-        </w:numPr>
-      </w:pPr>
-      <w:proofErr w:type="spellStart"/>
-      <w:r>
-        <w:t>display_tcp_hijacking</w:t>
-      </w:r>
-      <w:proofErr w:type="spellEnd"/>
-      <w:r>
-        <w:t xml:space="preserve">(): geeft de index van de verbindingen weer waar mogelijke </w:t>
-      </w:r>
-      <w:proofErr w:type="spellStart"/>
-      <w:r>
-        <w:t>hijackings</w:t>
-      </w:r>
-      <w:proofErr w:type="spellEnd"/>
-      <w:r>
-        <w:t xml:space="preserve"> zijn gedetecteerd, samen met de afwijkende TTL-waarde en de afwijkingspercentage.</w:t>
-      </w:r>
-    </w:p>
-    <w:p>
-      <w:pPr>
-        <w:numPr>
-          <w:ilvl w:val="0"/>
-          <w:numId w:val="25"/>
-        </w:numPr>
-      </w:pPr>
-      <w:proofErr w:type="spellStart"/>
-      <w:r>
-        <w:t>test_criteria</w:t>
-      </w:r>
-      <w:proofErr w:type="spellEnd"/>
-      <w:r>
-        <w:t>: Elke functie heeft zijn eigen testcriteria, maar over het algemeen zou het programma correct moeten functioneren als het de juiste resultaten produceert volgens de specificaties van elke methode en de vereisten van de argumenten.</w:t>
-      </w:r>
-    </w:p>
-    <w:p/>
-    <w:p>
-      <w:r>
-        <w:t xml:space="preserve">Functie </w:t>
-      </w:r>
-      <w:proofErr w:type="spellStart"/>
-      <w:r>
-        <w:t>main</w:t>
-      </w:r>
-      <w:proofErr w:type="spellEnd"/>
-      <w:r>
-        <w:t>:</w:t>
-      </w:r>
-    </w:p>
-    <w:p>
-      <w:pPr>
-        <w:ind w:left="709"/>
-      </w:pPr>
-      <w:proofErr w:type="spellStart"/>
-      <w:r>
-        <w:t>main</w:t>
-      </w:r>
-      <w:proofErr w:type="spellEnd"/>
-      <w:r>
-        <w:t xml:space="preserve">(): de hoofdfunctie van het programma die de </w:t>
-      </w:r>
-      <w:proofErr w:type="spellStart"/>
-      <w:r>
-        <w:t>command</w:t>
-      </w:r>
-      <w:proofErr w:type="spellEnd"/>
-      <w:r>
-        <w:t xml:space="preserve"> line interface afhandelt en de bovengenoemde methoden aanroept op basis van de opgegeven argumenten.</w:t>
-      </w:r>
-    </w:p>
-    <w:p/>
-    <w:p>
-      <w:proofErr w:type="spellStart"/>
-      <w:r>
-        <w:t>Command</w:t>
-      </w:r>
-      <w:proofErr w:type="spellEnd"/>
-      <w:r>
-        <w:t xml:space="preserve"> line interface:</w:t>
-      </w:r>
-    </w:p>
-    <w:p>
-      <w:pPr>
-        <w:numPr>
-          <w:ilvl w:val="0"/>
-          <w:numId w:val="26"/>
-        </w:numPr>
-      </w:pPr>
-      <w:r>
-        <w:t>Het programma wordt uitgevoerd</w:t>
-      </w:r>
-      <w:r>
-        <w:t xml:space="preserve"> door het volgende: “python </w:t>
-      </w:r>
-      <w:r>
-        <w:t>tcp_analyzer.py ../</w:t>
-      </w:r>
-      <w:proofErr w:type="spellStart"/>
-      <w:r>
-        <w:t>dataset.json</w:t>
-      </w:r>
-      <w:proofErr w:type="spellEnd"/>
-      <w:r>
-        <w:t>”</w:t>
-      </w:r>
-      <w:r>
-        <w:t xml:space="preserve"> gevolgd door </w:t>
-      </w:r>
-      <w:r>
-        <w:t>optionele argumenten.</w:t>
-      </w:r>
-    </w:p>
-    <w:p>
-      <w:pPr>
-        <w:numPr>
-          <w:ilvl w:val="0"/>
-          <w:numId w:val="26"/>
-        </w:numPr>
-      </w:pPr>
-      <w:r>
-        <w:t>Vereiste argumenten:</w:t>
-      </w:r>
-    </w:p>
-    <w:p>
-      <w:pPr>
-        <w:numPr>
-          <w:ilvl w:val="1"/>
-          <w:numId w:val="26"/>
-        </w:numPr>
-      </w:pPr>
-      <w:proofErr w:type="spellStart"/>
-      <w:r>
-        <w:t>file_name</w:t>
-      </w:r>
-      <w:proofErr w:type="spellEnd"/>
-      <w:r>
-        <w:t>: de naam van het JSON-bestand met de dataset.</w:t>
-      </w:r>
-    </w:p>
-    <w:p>
-      <w:pPr>
-        <w:numPr>
-          <w:ilvl w:val="0"/>
-          <w:numId w:val="26"/>
-        </w:numPr>
-      </w:pPr>
-      <w:r>
-        <w:t>Optionele argumenten:</w:t>
-      </w:r>
-    </w:p>
-    <w:p>
-      <w:pPr>
-        <w:numPr>
-          <w:ilvl w:val="1"/>
-          <w:numId w:val="26"/>
-        </w:numPr>
-      </w:pPr>
-      <w:r>
-        <w:t>-C, --</w:t>
-      </w:r>
-      <w:proofErr w:type="spellStart"/>
-      <w:r>
-        <w:t>connections</w:t>
-      </w:r>
-      <w:proofErr w:type="spellEnd"/>
-      <w:r>
-        <w:t>: geeft de verbinding</w:t>
-      </w:r>
-      <w:r>
-        <w:t xml:space="preserve"> </w:t>
-      </w:r>
-      <w:r>
-        <w:t>statussen</w:t>
-      </w:r>
-      <w:r>
-        <w:t xml:space="preserve"> in de dataset weer.</w:t>
-      </w:r>
-    </w:p>
-    <w:p>
-      <w:pPr>
-        <w:numPr>
-          <w:ilvl w:val="1"/>
-          <w:numId w:val="26"/>
-        </w:numPr>
-      </w:pPr>
-      <w:r>
-        <w:t>-S, --</w:t>
-      </w:r>
-      <w:proofErr w:type="spellStart"/>
-      <w:r>
-        <w:t>syn</w:t>
-      </w:r>
-      <w:proofErr w:type="spellEnd"/>
-      <w:r>
-        <w:t>-flood: gee</w:t>
-      </w:r>
-      <w:r>
-        <w:t xml:space="preserve">ft alle </w:t>
-      </w:r>
-      <w:r>
-        <w:t>SYN verzoeken per IP weer</w:t>
-      </w:r>
-    </w:p>
-    <w:p>
-      <w:pPr>
-        <w:numPr>
-          <w:ilvl w:val="1"/>
-          <w:numId w:val="26"/>
-        </w:numPr>
-      </w:pPr>
-      <w:r>
-        <w:t>-T, --</w:t>
-      </w:r>
-      <w:proofErr w:type="spellStart"/>
-      <w:r>
-        <w:t>tcp-hijacking</w:t>
-      </w:r>
-      <w:proofErr w:type="spellEnd"/>
-      <w:r>
-        <w:t>: geeft mogelijke TCP-</w:t>
-      </w:r>
-      <w:proofErr w:type="spellStart"/>
-      <w:r>
-        <w:t>hijackings</w:t>
-      </w:r>
-      <w:proofErr w:type="spellEnd"/>
-      <w:r>
-        <w:t xml:space="preserve"> weer.</w:t>
-      </w:r>
-    </w:p>
-    <w:p>
-      <w:pPr>
-        <w:numPr>
-          <w:ilvl w:val="1"/>
-          <w:numId w:val="26"/>
-        </w:numPr>
-      </w:pPr>
-      <w:r>
-        <w:t>-A, --</w:t>
-      </w:r>
-      <w:proofErr w:type="spellStart"/>
-      <w:r>
-        <w:t>all</w:t>
-      </w:r>
-      <w:proofErr w:type="spellEnd"/>
-      <w:r>
-        <w:t>: voert alle analyses uit (verbinding</w:t>
-      </w:r>
-      <w:r>
-        <w:t xml:space="preserve"> status</w:t>
-      </w:r>
-      <w:r>
-        <w:t>sen</w:t>
-      </w:r>
-      <w:r>
-        <w:t>, SYN-</w:t>
-      </w:r>
-      <w:proofErr w:type="spellStart"/>
-      <w:r>
-        <w:t>flooding</w:t>
-      </w:r>
-      <w:proofErr w:type="spellEnd"/>
-      <w:r>
-        <w:t>, TCP-</w:t>
-      </w:r>
-      <w:proofErr w:type="spellStart"/>
-      <w:r>
-        <w:t>hijacking</w:t>
-      </w:r>
-      <w:proofErr w:type="spellEnd"/>
-      <w:r>
-        <w:t>).</w:t>
-      </w:r>
-    </w:p>
     <w:p/>
     <w:p/>
     <w:p/>
@@ -2725,6 +2153,670 @@
     <w:p/>
     <w:p/>
     <w:p>
+      <w:r>
+        <w:lastRenderedPageBreak/>
+        <w:t>Functies</w:t>
+      </w:r>
+      <w:r>
+        <w:t xml:space="preserve"> in de "</w:t>
+      </w:r>
+      <w:proofErr w:type="spellStart"/>
+      <w:r>
+        <w:t>TcpConnectionAnalyzer</w:t>
+      </w:r>
+      <w:proofErr w:type="spellEnd"/>
+      <w:r>
+        <w:t xml:space="preserve">" </w:t>
+      </w:r>
+      <w:r>
+        <w:t>class</w:t>
+      </w:r>
+      <w:r>
+        <w:t>:</w:t>
+      </w:r>
+    </w:p>
+    <w:p>
+      <w:pPr>
+        <w:numPr>
+          <w:ilvl w:val="0"/>
+          <w:numId w:val="25"/>
+        </w:numPr>
+      </w:pPr>
+      <w:proofErr w:type="spellStart"/>
+      <w:proofErr w:type="gramStart"/>
+      <w:r>
+        <w:t>load</w:t>
+      </w:r>
+      <w:proofErr w:type="gramEnd"/>
+      <w:r>
+        <w:t>_data</w:t>
+      </w:r>
+      <w:proofErr w:type="spellEnd"/>
+      <w:r>
+        <w:t>(): laadt de gegevens uit het datasetbestand en retourneert deze als een lijst.</w:t>
+      </w:r>
+    </w:p>
+    <w:p>
+      <w:pPr>
+        <w:numPr>
+          <w:ilvl w:val="0"/>
+          <w:numId w:val="25"/>
+        </w:numPr>
+      </w:pPr>
+      <w:proofErr w:type="spellStart"/>
+      <w:proofErr w:type="gramStart"/>
+      <w:r>
+        <w:t>extract</w:t>
+      </w:r>
+      <w:proofErr w:type="gramEnd"/>
+      <w:r>
+        <w:t>_data</w:t>
+      </w:r>
+      <w:proofErr w:type="spellEnd"/>
+      <w:r>
+        <w:t>(): haalt de relevante gegevens uit het datasetbestand en slaat ze op in de "packages" lijst.</w:t>
+      </w:r>
+    </w:p>
+    <w:p>
+      <w:pPr>
+        <w:numPr>
+          <w:ilvl w:val="0"/>
+          <w:numId w:val="25"/>
+        </w:numPr>
+      </w:pPr>
+      <w:proofErr w:type="spellStart"/>
+      <w:proofErr w:type="gramStart"/>
+      <w:r>
+        <w:t>find</w:t>
+      </w:r>
+      <w:proofErr w:type="gramEnd"/>
+      <w:r>
+        <w:t>_connection</w:t>
+      </w:r>
+      <w:proofErr w:type="spellEnd"/>
+      <w:r>
+        <w:t>(): zoekt naar TCP-verbindingen in de "packages" lijst</w:t>
+      </w:r>
+      <w:r>
+        <w:t xml:space="preserve"> en roept de functie </w:t>
+      </w:r>
+      <w:proofErr w:type="spellStart"/>
+      <w:r>
+        <w:t>find_ack_fin</w:t>
+      </w:r>
+      <w:proofErr w:type="spellEnd"/>
+      <w:r>
+        <w:t xml:space="preserve"> aan</w:t>
+      </w:r>
+      <w:r>
+        <w:t>.</w:t>
+      </w:r>
+    </w:p>
+    <w:p>
+      <w:pPr>
+        <w:numPr>
+          <w:ilvl w:val="0"/>
+          <w:numId w:val="25"/>
+        </w:numPr>
+      </w:pPr>
+      <w:proofErr w:type="spellStart"/>
+      <w:proofErr w:type="gramStart"/>
+      <w:r>
+        <w:t>find</w:t>
+      </w:r>
+      <w:proofErr w:type="gramEnd"/>
+      <w:r>
+        <w:t>_ack_fin</w:t>
+      </w:r>
+      <w:proofErr w:type="spellEnd"/>
+      <w:r>
+        <w:t>(</w:t>
+      </w:r>
+      <w:proofErr w:type="spellStart"/>
+      <w:r>
+        <w:t>start_index</w:t>
+      </w:r>
+      <w:proofErr w:type="spellEnd"/>
+      <w:r>
+        <w:t xml:space="preserve">, </w:t>
+      </w:r>
+      <w:proofErr w:type="spellStart"/>
+      <w:r>
+        <w:t>connection</w:t>
+      </w:r>
+      <w:proofErr w:type="spellEnd"/>
+      <w:r>
+        <w:t xml:space="preserve">): </w:t>
+      </w:r>
+      <w:r>
+        <w:t xml:space="preserve">zoekt naar </w:t>
+      </w:r>
+      <w:proofErr w:type="spellStart"/>
+      <w:r>
+        <w:t>syn_ack</w:t>
+      </w:r>
+      <w:proofErr w:type="spellEnd"/>
+      <w:r>
+        <w:t xml:space="preserve">, </w:t>
+      </w:r>
+      <w:proofErr w:type="spellStart"/>
+      <w:r>
+        <w:t>ack</w:t>
+      </w:r>
+      <w:proofErr w:type="spellEnd"/>
+      <w:r>
+        <w:t xml:space="preserve"> en fin pakketten en slaat de datapakketten en </w:t>
+      </w:r>
+      <w:r>
+        <w:t>registreert</w:t>
+      </w:r>
+      <w:r>
+        <w:t xml:space="preserve"> </w:t>
+      </w:r>
+      <w:r>
+        <w:t xml:space="preserve">alle </w:t>
+      </w:r>
+      <w:r>
+        <w:t xml:space="preserve">pakketten. Vervolgens slaat het de </w:t>
+      </w:r>
+      <w:proofErr w:type="spellStart"/>
+      <w:r>
+        <w:t>connection</w:t>
+      </w:r>
+      <w:proofErr w:type="spellEnd"/>
+      <w:r>
+        <w:t xml:space="preserve"> op in de lijst </w:t>
+      </w:r>
+      <w:proofErr w:type="spellStart"/>
+      <w:r>
+        <w:t>connections</w:t>
+      </w:r>
+      <w:proofErr w:type="spellEnd"/>
+      <w:r>
+        <w:t>.</w:t>
+      </w:r>
+    </w:p>
+    <w:p>
+      <w:pPr>
+        <w:numPr>
+          <w:ilvl w:val="0"/>
+          <w:numId w:val="25"/>
+        </w:numPr>
+      </w:pPr>
+      <w:proofErr w:type="spellStart"/>
+      <w:proofErr w:type="gramStart"/>
+      <w:r>
+        <w:t>count</w:t>
+      </w:r>
+      <w:proofErr w:type="gramEnd"/>
+      <w:r>
+        <w:t>_connection_status</w:t>
+      </w:r>
+      <w:proofErr w:type="spellEnd"/>
+      <w:r>
+        <w:t>(): telt het aantal verbindingen per status en slaat ze op in de "</w:t>
+      </w:r>
+      <w:proofErr w:type="spellStart"/>
+      <w:r>
+        <w:t>status_count</w:t>
+      </w:r>
+      <w:proofErr w:type="spellEnd"/>
+      <w:r>
+        <w:t xml:space="preserve">" </w:t>
+      </w:r>
+      <w:proofErr w:type="spellStart"/>
+      <w:r>
+        <w:t>dictionary</w:t>
+      </w:r>
+      <w:proofErr w:type="spellEnd"/>
+      <w:r>
+        <w:t>.</w:t>
+      </w:r>
+    </w:p>
+    <w:p>
+      <w:pPr>
+        <w:numPr>
+          <w:ilvl w:val="0"/>
+          <w:numId w:val="25"/>
+        </w:numPr>
+      </w:pPr>
+      <w:proofErr w:type="spellStart"/>
+      <w:proofErr w:type="gramStart"/>
+      <w:r>
+        <w:t>display</w:t>
+      </w:r>
+      <w:proofErr w:type="gramEnd"/>
+      <w:r>
+        <w:t>_count_connection_status</w:t>
+      </w:r>
+      <w:proofErr w:type="spellEnd"/>
+      <w:r>
+        <w:t>(): geeft het totale aantal verbindingen en de tellingen per status weer.</w:t>
+      </w:r>
+    </w:p>
+    <w:p>
+      <w:pPr>
+        <w:numPr>
+          <w:ilvl w:val="0"/>
+          <w:numId w:val="25"/>
+        </w:numPr>
+      </w:pPr>
+      <w:proofErr w:type="spellStart"/>
+      <w:proofErr w:type="gramStart"/>
+      <w:r>
+        <w:t>syn</w:t>
+      </w:r>
+      <w:proofErr w:type="gramEnd"/>
+      <w:r>
+        <w:t>_flood</w:t>
+      </w:r>
+      <w:proofErr w:type="spellEnd"/>
+      <w:r>
+        <w:t>(): telt het aantal SYN-verzoeken per IP en slaat ze op in de "</w:t>
+      </w:r>
+      <w:proofErr w:type="spellStart"/>
+      <w:r>
+        <w:t>syn_flood_counter</w:t>
+      </w:r>
+      <w:proofErr w:type="spellEnd"/>
+      <w:r>
+        <w:t xml:space="preserve">" </w:t>
+      </w:r>
+      <w:proofErr w:type="spellStart"/>
+      <w:r>
+        <w:t>dictionary</w:t>
+      </w:r>
+      <w:proofErr w:type="spellEnd"/>
+      <w:r>
+        <w:t>.</w:t>
+      </w:r>
+    </w:p>
+    <w:p>
+      <w:pPr>
+        <w:numPr>
+          <w:ilvl w:val="0"/>
+          <w:numId w:val="25"/>
+        </w:numPr>
+      </w:pPr>
+      <w:proofErr w:type="spellStart"/>
+      <w:proofErr w:type="gramStart"/>
+      <w:r>
+        <w:t>display</w:t>
+      </w:r>
+      <w:proofErr w:type="gramEnd"/>
+      <w:r>
+        <w:t>_syn_flood</w:t>
+      </w:r>
+      <w:proofErr w:type="spellEnd"/>
+      <w:r>
+        <w:t>(): geeft de IP-adressen weer met het aantal SYN-verzoeken, waarbij de waarschuwingskleur rood wordt gebruikt voor aantallen boven de opgegeven drempelwaarde.</w:t>
+      </w:r>
+    </w:p>
+    <w:p>
+      <w:pPr>
+        <w:numPr>
+          <w:ilvl w:val="0"/>
+          <w:numId w:val="25"/>
+        </w:numPr>
+      </w:pPr>
+      <w:proofErr w:type="spellStart"/>
+      <w:proofErr w:type="gramStart"/>
+      <w:r>
+        <w:t>tcp</w:t>
+      </w:r>
+      <w:proofErr w:type="gramEnd"/>
+      <w:r>
+        <w:t>_hijacking</w:t>
+      </w:r>
+      <w:proofErr w:type="spellEnd"/>
+      <w:r>
+        <w:t xml:space="preserve">(): zoekt naar mogelijke </w:t>
+      </w:r>
+      <w:proofErr w:type="spellStart"/>
+      <w:r>
+        <w:t>hijackings</w:t>
+      </w:r>
+      <w:proofErr w:type="spellEnd"/>
+      <w:r>
+        <w:t xml:space="preserve"> op basis van afwijkende </w:t>
+      </w:r>
+      <w:r>
+        <w:t xml:space="preserve">TTL </w:t>
+      </w:r>
+      <w:r>
+        <w:t>met een drempelwaarde van</w:t>
+      </w:r>
+      <w:r>
+        <w:t xml:space="preserve"> </w:t>
+      </w:r>
+      <w:proofErr w:type="spellStart"/>
+      <w:r>
+        <w:t>hijacking_threshold_percentage</w:t>
+      </w:r>
+      <w:proofErr w:type="spellEnd"/>
+      <w:r>
+        <w:t xml:space="preserve"> en slaat ze op in de "</w:t>
+      </w:r>
+      <w:proofErr w:type="spellStart"/>
+      <w:r>
+        <w:t>possible_hijacking</w:t>
+      </w:r>
+      <w:proofErr w:type="spellEnd"/>
+      <w:r>
+        <w:t xml:space="preserve">" </w:t>
+      </w:r>
+      <w:proofErr w:type="spellStart"/>
+      <w:r>
+        <w:t>dictionary</w:t>
+      </w:r>
+      <w:proofErr w:type="spellEnd"/>
+      <w:r>
+        <w:t>.</w:t>
+      </w:r>
+    </w:p>
+    <w:p>
+      <w:pPr>
+        <w:numPr>
+          <w:ilvl w:val="0"/>
+          <w:numId w:val="25"/>
+        </w:numPr>
+      </w:pPr>
+      <w:proofErr w:type="spellStart"/>
+      <w:proofErr w:type="gramStart"/>
+      <w:r>
+        <w:t>display</w:t>
+      </w:r>
+      <w:proofErr w:type="gramEnd"/>
+      <w:r>
+        <w:t>_tcp_hijacking</w:t>
+      </w:r>
+      <w:proofErr w:type="spellEnd"/>
+      <w:r>
+        <w:t xml:space="preserve">(): geeft de index van de verbindingen weer waar mogelijke </w:t>
+      </w:r>
+      <w:proofErr w:type="spellStart"/>
+      <w:r>
+        <w:t>hijackings</w:t>
+      </w:r>
+      <w:proofErr w:type="spellEnd"/>
+      <w:r>
+        <w:t xml:space="preserve"> zijn gedetecteerd, samen met de afwijkende TTL-waarde en de afwijkingspercentage.</w:t>
+      </w:r>
+    </w:p>
+    <w:p>
+      <w:pPr>
+        <w:numPr>
+          <w:ilvl w:val="0"/>
+          <w:numId w:val="25"/>
+        </w:numPr>
+      </w:pPr>
+      <w:proofErr w:type="spellStart"/>
+      <w:proofErr w:type="gramStart"/>
+      <w:r>
+        <w:t>test</w:t>
+      </w:r>
+      <w:proofErr w:type="gramEnd"/>
+      <w:r>
+        <w:t>_criteria</w:t>
+      </w:r>
+      <w:proofErr w:type="spellEnd"/>
+      <w:r>
+        <w:t>: Elke functie heeft zijn eigen testcriteria, maar over het algemeen zou het programma correct moeten functioneren als het de juiste resultaten produceert volgens de specificaties van elke methode en de vereisten van de argumenten.</w:t>
+      </w:r>
+    </w:p>
+    <w:p/>
+    <w:p>
+      <w:r>
+        <w:t xml:space="preserve">Functie </w:t>
+      </w:r>
+      <w:proofErr w:type="spellStart"/>
+      <w:r>
+        <w:t>main</w:t>
+      </w:r>
+      <w:proofErr w:type="spellEnd"/>
+      <w:r>
+        <w:t>:</w:t>
+      </w:r>
+    </w:p>
+    <w:p>
+      <w:pPr>
+        <w:ind w:left="709"/>
+      </w:pPr>
+      <w:proofErr w:type="spellStart"/>
+      <w:proofErr w:type="gramStart"/>
+      <w:r>
+        <w:t>main</w:t>
+      </w:r>
+      <w:proofErr w:type="spellEnd"/>
+      <w:r>
+        <w:t>(</w:t>
+      </w:r>
+      <w:proofErr w:type="gramEnd"/>
+      <w:r>
+        <w:t xml:space="preserve">): de hoofdfunctie van het programma die de </w:t>
+      </w:r>
+      <w:proofErr w:type="spellStart"/>
+      <w:r>
+        <w:t>command</w:t>
+      </w:r>
+      <w:proofErr w:type="spellEnd"/>
+      <w:r>
+        <w:t xml:space="preserve"> line interface afhandelt en de bovengenoemde methoden aanroept op basis van de opgegeven argumenten.</w:t>
+      </w:r>
+    </w:p>
+    <w:p/>
+    <w:p>
+      <w:proofErr w:type="spellStart"/>
+      <w:r>
+        <w:t>Command</w:t>
+      </w:r>
+      <w:proofErr w:type="spellEnd"/>
+      <w:r>
+        <w:t xml:space="preserve"> line interface:</w:t>
+      </w:r>
+    </w:p>
+    <w:p>
+      <w:pPr>
+        <w:numPr>
+          <w:ilvl w:val="0"/>
+          <w:numId w:val="26"/>
+        </w:numPr>
+      </w:pPr>
+      <w:r>
+        <w:t>Het programma wordt uitgevoerd</w:t>
+      </w:r>
+      <w:r>
+        <w:t xml:space="preserve"> door het volgende: “python </w:t>
+      </w:r>
+      <w:r>
+        <w:t>tcp_analyzer.py ../</w:t>
+      </w:r>
+      <w:proofErr w:type="spellStart"/>
+      <w:r>
+        <w:t>dataset.json</w:t>
+      </w:r>
+      <w:proofErr w:type="spellEnd"/>
+      <w:r>
+        <w:t>”</w:t>
+      </w:r>
+      <w:r>
+        <w:t xml:space="preserve"> gevolgd door </w:t>
+      </w:r>
+      <w:r>
+        <w:t>optionele argumenten.</w:t>
+      </w:r>
+    </w:p>
+    <w:p>
+      <w:pPr>
+        <w:numPr>
+          <w:ilvl w:val="0"/>
+          <w:numId w:val="26"/>
+        </w:numPr>
+      </w:pPr>
+      <w:r>
+        <w:t>Vereiste argumenten:</w:t>
+      </w:r>
+    </w:p>
+    <w:p>
+      <w:pPr>
+        <w:numPr>
+          <w:ilvl w:val="1"/>
+          <w:numId w:val="26"/>
+        </w:numPr>
+      </w:pPr>
+      <w:proofErr w:type="spellStart"/>
+      <w:proofErr w:type="gramStart"/>
+      <w:r>
+        <w:t>file</w:t>
+      </w:r>
+      <w:proofErr w:type="gramEnd"/>
+      <w:r>
+        <w:t>_name</w:t>
+      </w:r>
+      <w:proofErr w:type="spellEnd"/>
+      <w:r>
+        <w:t>: de naam van het JSON-bestand met de dataset.</w:t>
+      </w:r>
+    </w:p>
+    <w:p>
+      <w:pPr>
+        <w:numPr>
+          <w:ilvl w:val="0"/>
+          <w:numId w:val="26"/>
+        </w:numPr>
+      </w:pPr>
+      <w:r>
+        <w:t>Optionele argumenten:</w:t>
+      </w:r>
+    </w:p>
+    <w:p>
+      <w:pPr>
+        <w:numPr>
+          <w:ilvl w:val="1"/>
+          <w:numId w:val="26"/>
+        </w:numPr>
+      </w:pPr>
+      <w:r>
+        <w:t>-C, --</w:t>
+      </w:r>
+      <w:proofErr w:type="spellStart"/>
+      <w:r>
+        <w:t>connections</w:t>
+      </w:r>
+      <w:proofErr w:type="spellEnd"/>
+      <w:r>
+        <w:t>: geeft de verbinding</w:t>
+      </w:r>
+      <w:r>
+        <w:t xml:space="preserve"> </w:t>
+      </w:r>
+      <w:r>
+        <w:t>statussen</w:t>
+      </w:r>
+      <w:r>
+        <w:t xml:space="preserve"> in de dataset weer.</w:t>
+      </w:r>
+    </w:p>
+    <w:p>
+      <w:pPr>
+        <w:numPr>
+          <w:ilvl w:val="1"/>
+          <w:numId w:val="26"/>
+        </w:numPr>
+      </w:pPr>
+      <w:r>
+        <w:t>-S, --</w:t>
+      </w:r>
+      <w:proofErr w:type="spellStart"/>
+      <w:r>
+        <w:t>syn</w:t>
+      </w:r>
+      <w:proofErr w:type="spellEnd"/>
+      <w:r>
+        <w:t>-flood: gee</w:t>
+      </w:r>
+      <w:r>
+        <w:t xml:space="preserve">ft alle </w:t>
+      </w:r>
+      <w:r>
+        <w:t>SYN verzoeken per IP weer</w:t>
+      </w:r>
+    </w:p>
+    <w:p>
+      <w:pPr>
+        <w:numPr>
+          <w:ilvl w:val="1"/>
+          <w:numId w:val="26"/>
+        </w:numPr>
+      </w:pPr>
+      <w:r>
+        <w:t>-T, --</w:t>
+      </w:r>
+      <w:proofErr w:type="spellStart"/>
+      <w:r>
+        <w:t>tcp-hijacking</w:t>
+      </w:r>
+      <w:proofErr w:type="spellEnd"/>
+      <w:r>
+        <w:t>: geeft mogelijke TCP-</w:t>
+      </w:r>
+      <w:proofErr w:type="spellStart"/>
+      <w:r>
+        <w:t>hijackings</w:t>
+      </w:r>
+      <w:proofErr w:type="spellEnd"/>
+      <w:r>
+        <w:t xml:space="preserve"> weer.</w:t>
+      </w:r>
+    </w:p>
+    <w:p>
+      <w:pPr>
+        <w:numPr>
+          <w:ilvl w:val="1"/>
+          <w:numId w:val="26"/>
+        </w:numPr>
+      </w:pPr>
+      <w:r>
+        <w:t>-A, --</w:t>
+      </w:r>
+      <w:proofErr w:type="spellStart"/>
+      <w:r>
+        <w:t>all</w:t>
+      </w:r>
+      <w:proofErr w:type="spellEnd"/>
+      <w:r>
+        <w:t>: voert alle analyses uit (verbinding status</w:t>
+      </w:r>
+      <w:r>
+        <w:t>sen</w:t>
+      </w:r>
+      <w:r>
+        <w:t>, SYN-</w:t>
+      </w:r>
+      <w:proofErr w:type="spellStart"/>
+      <w:r>
+        <w:t>flooding</w:t>
+      </w:r>
+      <w:proofErr w:type="spellEnd"/>
+      <w:r>
+        <w:t>, TCP-</w:t>
+      </w:r>
+      <w:proofErr w:type="spellStart"/>
+      <w:r>
+        <w:t>hijacking</w:t>
+      </w:r>
+      <w:proofErr w:type="spellEnd"/>
+      <w:r>
+        <w:t>).</w:t>
+      </w:r>
+    </w:p>
+    <w:p/>
+    <w:p/>
+    <w:p/>
+    <w:p/>
+    <w:p/>
+    <w:p/>
+    <w:p>
       <w:proofErr w:type="spellStart"/>
       <w:r>
         <w:lastRenderedPageBreak/>
@@ -2737,7 +2829,7 @@
     </w:p>
     <w:p>
       <w:pPr>
-        <w:pStyle w:val="ListParagraph"/>
+        <w:pStyle w:val="Lijstalinea"/>
         <w:numPr>
           <w:ilvl w:val="0"/>
           <w:numId w:val="27"/>
@@ -2881,7 +2973,7 @@
     </w:p>
     <w:p>
       <w:pPr>
-        <w:pStyle w:val="ListParagraph"/>
+        <w:pStyle w:val="Lijstalinea"/>
         <w:numPr>
           <w:ilvl w:val="0"/>
           <w:numId w:val="27"/>
@@ -2962,12 +3054,20 @@
         <w:rPr>
           <w:lang w:val="en-GB"/>
         </w:rPr>
-        <w:t xml:space="preserve"> output type is list</w:t>
-      </w:r>
-    </w:p>
-    <w:p>
-      <w:pPr>
-        <w:pStyle w:val="ListParagraph"/>
+        <w:t xml:space="preserve"> output type is </w:t>
+      </w:r>
+      <w:proofErr w:type="gramStart"/>
+      <w:r>
+        <w:rPr>
+          <w:lang w:val="en-GB"/>
+        </w:rPr>
+        <w:t>list</w:t>
+      </w:r>
+      <w:proofErr w:type="gramEnd"/>
+    </w:p>
+    <w:p>
+      <w:pPr>
+        <w:pStyle w:val="Lijstalinea"/>
         <w:numPr>
           <w:ilvl w:val="0"/>
           <w:numId w:val="27"/>
@@ -3061,7 +3161,7 @@
     </w:p>
     <w:p>
       <w:pPr>
-        <w:pStyle w:val="ListParagraph"/>
+        <w:pStyle w:val="Lijstalinea"/>
         <w:numPr>
           <w:ilvl w:val="0"/>
           <w:numId w:val="27"/>
@@ -3169,7 +3269,7 @@
     </w:p>
     <w:p>
       <w:pPr>
-        <w:pStyle w:val="ListParagraph"/>
+        <w:pStyle w:val="Lijstalinea"/>
         <w:numPr>
           <w:ilvl w:val="1"/>
           <w:numId w:val="27"/>
@@ -3187,7 +3287,7 @@
     </w:p>
     <w:p>
       <w:pPr>
-        <w:pStyle w:val="ListParagraph"/>
+        <w:pStyle w:val="Lijstalinea"/>
         <w:numPr>
           <w:ilvl w:val="2"/>
           <w:numId w:val="27"/>
@@ -3200,12 +3300,20 @@
         <w:rPr>
           <w:lang w:val="en-GB"/>
         </w:rPr>
-        <w:t>closed: 84\n"</w:t>
-      </w:r>
-    </w:p>
-    <w:p>
-      <w:pPr>
-        <w:pStyle w:val="ListParagraph"/>
+        <w:t>closed: 84\</w:t>
+      </w:r>
+      <w:proofErr w:type="gramStart"/>
+      <w:r>
+        <w:rPr>
+          <w:lang w:val="en-GB"/>
+        </w:rPr>
+        <w:t>n"</w:t>
+      </w:r>
+      <w:proofErr w:type="gramEnd"/>
+    </w:p>
+    <w:p>
+      <w:pPr>
+        <w:pStyle w:val="Lijstalinea"/>
         <w:numPr>
           <w:ilvl w:val="2"/>
           <w:numId w:val="27"/>
@@ -3223,7 +3331,7 @@
     </w:p>
     <w:p>
       <w:pPr>
-        <w:pStyle w:val="ListParagraph"/>
+        <w:pStyle w:val="Lijstalinea"/>
         <w:numPr>
           <w:ilvl w:val="2"/>
           <w:numId w:val="27"/>
@@ -3232,11 +3340,19 @@
           <w:lang w:val="en-GB"/>
         </w:rPr>
       </w:pPr>
+      <w:proofErr w:type="gramStart"/>
       <w:r>
         <w:rPr>
           <w:lang w:val="en-GB"/>
         </w:rPr>
-        <w:t>failed-handshake: 52\n"</w:t>
+        <w:t>failed-handshake</w:t>
+      </w:r>
+      <w:proofErr w:type="gramEnd"/>
+      <w:r>
+        <w:rPr>
+          <w:lang w:val="en-GB"/>
+        </w:rPr>
+        <w:t>: 52\n"</w:t>
       </w:r>
     </w:p>
     <w:sectPr>
@@ -3281,7 +3397,7 @@
 <w:ftr xmlns:wpc="http://schemas.microsoft.com/office/word/2010/wordprocessingCanvas" xmlns:cx="http://schemas.microsoft.com/office/drawing/2014/chartex" xmlns:cx1="http://schemas.microsoft.com/office/drawing/2015/9/8/chartex" xmlns:cx2="http://schemas.microsoft.com/office/drawing/2015/10/21/chartex" xmlns:cx3="http://schemas.microsoft.com/office/drawing/2016/5/9/chartex" xmlns:cx4="http://schemas.microsoft.com/office/drawing/2016/5/10/chartex" xmlns:cx5="http://schemas.microsoft.com/office/drawing/2016/5/11/chartex" xmlns:cx6="http://schemas.microsoft.com/office/drawing/2016/5/12/chartex" xmlns:cx7="http://schemas.microsoft.com/office/drawing/2016/5/13/chartex" xmlns:cx8="http://schemas.microsoft.com/office/drawing/2016/5/14/chartex" xmlns:mc="http://schemas.openxmlformats.org/markup-compatibility/2006" xmlns:aink="http://schemas.microsoft.com/office/drawing/2016/ink" xmlns:am3d="http://schemas.microsoft.com/office/drawing/2017/model3d" xmlns:o="urn:schemas-microsoft-com:office:office" xmlns:oel="http://schemas.microsoft.com/office/2019/extlst" xmlns:r="http://schemas.openxmlformats.org/officeDocument/2006/relationships" xmlns:m="http://schemas.openxmlformats.org/officeDocument/2006/math" xmlns:v="urn:schemas-microsoft-com:vml" xmlns:wp14="http://schemas.microsoft.com/office/word/2010/wordprocessingDrawing" xmlns:wp="http://schemas.openxmlformats.org/drawingml/2006/wordprocessingDrawing" xmlns:w10="urn:schemas-microsoft-com:office:word" xmlns:w="http://schemas.openxmlformats.org/wordprocessingml/2006/main" xmlns:w14="http://schemas.microsoft.com/office/word/2010/wordml" xmlns:w15="http://schemas.microsoft.com/office/word/2012/wordml" xmlns:w16cex="http://schemas.microsoft.com/office/word/2018/wordml/cex" xmlns:w16cid="http://schemas.microsoft.com/office/word/2016/wordml/cid" xmlns:w16="http://schemas.microsoft.com/office/word/2018/wordml" xmlns:w16du="http://schemas.microsoft.com/office/word/2023/wordml/word16du" xmlns:w16sdtdh="http://schemas.microsoft.com/office/word/2020/wordml/sdtdatahash" xmlns:w16se="http://schemas.microsoft.com/office/word/2015/wordml/symex" xmlns:wpg="http://schemas.microsoft.com/office/word/2010/wordprocessingGroup" xmlns:wpi="http://schemas.microsoft.com/office/word/2010/wordprocessingInk" xmlns:wne="http://schemas.microsoft.com/office/word/2006/wordml" xmlns:wps="http://schemas.microsoft.com/office/word/2010/wordprocessingShape" mc:Ignorable="w14 w15 w16se w16cid w16 w16cex w16sdtdh wp14">
   <w:p>
     <w:pPr>
-      <w:pStyle w:val="Footer"/>
+      <w:pStyle w:val="Voettekst"/>
     </w:pPr>
     <w:r>
       <w:rPr>
@@ -3374,7 +3490,7 @@
 <w:hdr xmlns:wpc="http://schemas.microsoft.com/office/word/2010/wordprocessingCanvas" xmlns:cx="http://schemas.microsoft.com/office/drawing/2014/chartex" xmlns:cx1="http://schemas.microsoft.com/office/drawing/2015/9/8/chartex" xmlns:cx2="http://schemas.microsoft.com/office/drawing/2015/10/21/chartex" xmlns:cx3="http://schemas.microsoft.com/office/drawing/2016/5/9/chartex" xmlns:cx4="http://schemas.microsoft.com/office/drawing/2016/5/10/chartex" xmlns:cx5="http://schemas.microsoft.com/office/drawing/2016/5/11/chartex" xmlns:cx6="http://schemas.microsoft.com/office/drawing/2016/5/12/chartex" xmlns:cx7="http://schemas.microsoft.com/office/drawing/2016/5/13/chartex" xmlns:cx8="http://schemas.microsoft.com/office/drawing/2016/5/14/chartex" xmlns:mc="http://schemas.openxmlformats.org/markup-compatibility/2006" xmlns:aink="http://schemas.microsoft.com/office/drawing/2016/ink" xmlns:am3d="http://schemas.microsoft.com/office/drawing/2017/model3d" xmlns:o="urn:schemas-microsoft-com:office:office" xmlns:oel="http://schemas.microsoft.com/office/2019/extlst" xmlns:r="http://schemas.openxmlformats.org/officeDocument/2006/relationships" xmlns:m="http://schemas.openxmlformats.org/officeDocument/2006/math" xmlns:v="urn:schemas-microsoft-com:vml" xmlns:wp14="http://schemas.microsoft.com/office/word/2010/wordprocessingDrawing" xmlns:wp="http://schemas.openxmlformats.org/drawingml/2006/wordprocessingDrawing" xmlns:w10="urn:schemas-microsoft-com:office:word" xmlns:w="http://schemas.openxmlformats.org/wordprocessingml/2006/main" xmlns:w14="http://schemas.microsoft.com/office/word/2010/wordml" xmlns:w15="http://schemas.microsoft.com/office/word/2012/wordml" xmlns:w16cex="http://schemas.microsoft.com/office/word/2018/wordml/cex" xmlns:w16cid="http://schemas.microsoft.com/office/word/2016/wordml/cid" xmlns:w16="http://schemas.microsoft.com/office/word/2018/wordml" xmlns:w16du="http://schemas.microsoft.com/office/word/2023/wordml/word16du" xmlns:w16sdtdh="http://schemas.microsoft.com/office/word/2020/wordml/sdtdatahash" xmlns:w16se="http://schemas.microsoft.com/office/word/2015/wordml/symex" xmlns:wpg="http://schemas.microsoft.com/office/word/2010/wordprocessingGroup" xmlns:wpi="http://schemas.microsoft.com/office/word/2010/wordprocessingInk" xmlns:wne="http://schemas.microsoft.com/office/word/2006/wordml" xmlns:wps="http://schemas.microsoft.com/office/word/2010/wordprocessingShape" mc:Ignorable="w14 w15 w16se w16cid w16 w16cex w16sdtdh wp14">
   <w:p>
     <w:pPr>
-      <w:pStyle w:val="Header"/>
+      <w:pStyle w:val="Koptekst"/>
     </w:pPr>
   </w:p>
   <w:p/>
@@ -3386,7 +3502,7 @@
 <w:hdr xmlns:wpc="http://schemas.microsoft.com/office/word/2010/wordprocessingCanvas" xmlns:cx="http://schemas.microsoft.com/office/drawing/2014/chartex" xmlns:cx1="http://schemas.microsoft.com/office/drawing/2015/9/8/chartex" xmlns:cx2="http://schemas.microsoft.com/office/drawing/2015/10/21/chartex" xmlns:cx3="http://schemas.microsoft.com/office/drawing/2016/5/9/chartex" xmlns:cx4="http://schemas.microsoft.com/office/drawing/2016/5/10/chartex" xmlns:cx5="http://schemas.microsoft.com/office/drawing/2016/5/11/chartex" xmlns:cx6="http://schemas.microsoft.com/office/drawing/2016/5/12/chartex" xmlns:cx7="http://schemas.microsoft.com/office/drawing/2016/5/13/chartex" xmlns:cx8="http://schemas.microsoft.com/office/drawing/2016/5/14/chartex" xmlns:mc="http://schemas.openxmlformats.org/markup-compatibility/2006" xmlns:aink="http://schemas.microsoft.com/office/drawing/2016/ink" xmlns:am3d="http://schemas.microsoft.com/office/drawing/2017/model3d" xmlns:o="urn:schemas-microsoft-com:office:office" xmlns:oel="http://schemas.microsoft.com/office/2019/extlst" xmlns:r="http://schemas.openxmlformats.org/officeDocument/2006/relationships" xmlns:m="http://schemas.openxmlformats.org/officeDocument/2006/math" xmlns:v="urn:schemas-microsoft-com:vml" xmlns:wp14="http://schemas.microsoft.com/office/word/2010/wordprocessingDrawing" xmlns:wp="http://schemas.openxmlformats.org/drawingml/2006/wordprocessingDrawing" xmlns:w10="urn:schemas-microsoft-com:office:word" xmlns:w="http://schemas.openxmlformats.org/wordprocessingml/2006/main" xmlns:w14="http://schemas.microsoft.com/office/word/2010/wordml" xmlns:w15="http://schemas.microsoft.com/office/word/2012/wordml" xmlns:w16cex="http://schemas.microsoft.com/office/word/2018/wordml/cex" xmlns:w16cid="http://schemas.microsoft.com/office/word/2016/wordml/cid" xmlns:w16="http://schemas.microsoft.com/office/word/2018/wordml" xmlns:w16du="http://schemas.microsoft.com/office/word/2023/wordml/word16du" xmlns:w16sdtdh="http://schemas.microsoft.com/office/word/2020/wordml/sdtdatahash" xmlns:w16se="http://schemas.microsoft.com/office/word/2015/wordml/symex" xmlns:wpg="http://schemas.microsoft.com/office/word/2010/wordprocessingGroup" xmlns:wpi="http://schemas.microsoft.com/office/word/2010/wordprocessingInk" xmlns:wne="http://schemas.microsoft.com/office/word/2006/wordml" xmlns:wps="http://schemas.microsoft.com/office/word/2010/wordprocessingShape" mc:Ignorable="w14 w15 w16se w16cid w16 w16cex w16sdtdh wp14">
   <w:p>
     <w:pPr>
-      <w:pStyle w:val="Header"/>
+      <w:pStyle w:val="Koptekst"/>
     </w:pPr>
     <w:r>
       <w:rPr>
@@ -3511,7 +3627,7 @@
   </w:p>
   <w:p>
     <w:pPr>
-      <w:pStyle w:val="Header"/>
+      <w:pStyle w:val="Koptekst"/>
     </w:pPr>
   </w:p>
 </w:hdr>
@@ -3824,7 +3940,7 @@
     <w:lvl w:ilvl="0">
       <w:start w:val="1"/>
       <w:numFmt w:val="decimal"/>
-      <w:pStyle w:val="Heading1"/>
+      <w:pStyle w:val="Kop1"/>
       <w:lvlText w:val="%1."/>
       <w:lvlJc w:val="left"/>
       <w:pPr>
@@ -3837,7 +3953,7 @@
     <w:lvl w:ilvl="1">
       <w:start w:val="1"/>
       <w:numFmt w:val="decimal"/>
-      <w:pStyle w:val="Heading2"/>
+      <w:pStyle w:val="Kop2"/>
       <w:lvlText w:val="%1.%2"/>
       <w:lvlJc w:val="left"/>
       <w:pPr>
@@ -3850,7 +3966,7 @@
     <w:lvl w:ilvl="2">
       <w:start w:val="1"/>
       <w:numFmt w:val="decimal"/>
-      <w:pStyle w:val="Heading3"/>
+      <w:pStyle w:val="Kop3"/>
       <w:lvlText w:val="%1.%2.%3"/>
       <w:lvlJc w:val="left"/>
       <w:pPr>
@@ -3863,7 +3979,7 @@
     <w:lvl w:ilvl="3">
       <w:start w:val="1"/>
       <w:numFmt w:val="decimal"/>
-      <w:pStyle w:val="Heading4"/>
+      <w:pStyle w:val="Kop4"/>
       <w:lvlText w:val="%1.%2.%3.%4"/>
       <w:lvlJc w:val="left"/>
       <w:pPr>
@@ -3876,7 +3992,7 @@
     <w:lvl w:ilvl="4">
       <w:start w:val="1"/>
       <w:numFmt w:val="decimal"/>
-      <w:pStyle w:val="Heading5"/>
+      <w:pStyle w:val="Kop5"/>
       <w:lvlText w:val="%1.%2.%3.%4.%5"/>
       <w:lvlJc w:val="left"/>
       <w:pPr>
@@ -3889,7 +4005,7 @@
     <w:lvl w:ilvl="5">
       <w:start w:val="1"/>
       <w:numFmt w:val="decimal"/>
-      <w:pStyle w:val="Heading6"/>
+      <w:pStyle w:val="Kop6"/>
       <w:lvlText w:val="%1.%2.%3.%4.%5.%6"/>
       <w:lvlJc w:val="left"/>
       <w:pPr>
@@ -3902,7 +4018,7 @@
     <w:lvl w:ilvl="6">
       <w:start w:val="1"/>
       <w:numFmt w:val="decimal"/>
-      <w:pStyle w:val="Heading7"/>
+      <w:pStyle w:val="Kop7"/>
       <w:lvlText w:val="%1.%2.%3.%4.%5.%6.%7"/>
       <w:lvlJc w:val="left"/>
       <w:pPr>
@@ -3915,7 +4031,7 @@
     <w:lvl w:ilvl="7">
       <w:start w:val="1"/>
       <w:numFmt w:val="decimal"/>
-      <w:pStyle w:val="Heading8"/>
+      <w:pStyle w:val="Kop8"/>
       <w:lvlText w:val="%1.%2.%3.%4.%5.%6.%7.%8"/>
       <w:lvlJc w:val="left"/>
       <w:pPr>
@@ -3928,7 +4044,7 @@
     <w:lvl w:ilvl="8">
       <w:start w:val="1"/>
       <w:numFmt w:val="decimal"/>
-      <w:pStyle w:val="Heading9"/>
+      <w:pStyle w:val="Kop9"/>
       <w:lvlText w:val="%1.%2.%3.%4.%5.%6.%7.%8.%9"/>
       <w:lvlJc w:val="left"/>
       <w:pPr>
@@ -6224,7 +6340,7 @@
     <w:lsdException w:name="Unresolved Mention" w:semiHidden="1" w:unhideWhenUsed="1"/>
     <w:lsdException w:name="Smart Link" w:semiHidden="1" w:unhideWhenUsed="1"/>
   </w:latentStyles>
-  <w:style w:type="paragraph" w:default="1" w:styleId="Normal">
+  <w:style w:type="paragraph" w:default="1" w:styleId="Standaard">
     <w:name w:val="Normal"/>
     <w:qFormat/>
     <w:rsid w:val="008B3374"/>
@@ -6235,12 +6351,12 @@
       <w:color w:val="auto"/>
     </w:rPr>
   </w:style>
-  <w:style w:type="paragraph" w:styleId="Heading1">
+  <w:style w:type="paragraph" w:styleId="Kop1">
     <w:name w:val="heading 1"/>
     <w:aliases w:val="Hoofdstuk"/>
-    <w:basedOn w:val="Normal"/>
-    <w:next w:val="Normal"/>
-    <w:link w:val="Heading1Char"/>
+    <w:basedOn w:val="Standaard"/>
+    <w:next w:val="Standaard"/>
+    <w:link w:val="Kop1Char"/>
     <w:uiPriority w:val="9"/>
     <w:qFormat/>
     <w:rsid w:val="00CA30A2"/>
@@ -6261,12 +6377,12 @@
       <w:szCs w:val="40"/>
     </w:rPr>
   </w:style>
-  <w:style w:type="paragraph" w:styleId="Heading2">
+  <w:style w:type="paragraph" w:styleId="Kop2">
     <w:name w:val="heading 2"/>
     <w:aliases w:val="Paragraaf"/>
-    <w:basedOn w:val="Normal"/>
-    <w:next w:val="Normal"/>
-    <w:link w:val="Heading2Char"/>
+    <w:basedOn w:val="Standaard"/>
+    <w:next w:val="Standaard"/>
+    <w:link w:val="Kop2Char"/>
     <w:uiPriority w:val="9"/>
     <w:unhideWhenUsed/>
     <w:qFormat/>
@@ -6288,12 +6404,12 @@
       <w:szCs w:val="26"/>
     </w:rPr>
   </w:style>
-  <w:style w:type="paragraph" w:styleId="Heading3">
+  <w:style w:type="paragraph" w:styleId="Kop3">
     <w:name w:val="heading 3"/>
     <w:aliases w:val="Subparagraaf"/>
-    <w:basedOn w:val="Normal"/>
-    <w:next w:val="Normal"/>
-    <w:link w:val="Heading3Char"/>
+    <w:basedOn w:val="Standaard"/>
+    <w:next w:val="Standaard"/>
+    <w:link w:val="Kop3Char"/>
     <w:uiPriority w:val="9"/>
     <w:unhideWhenUsed/>
     <w:qFormat/>
@@ -6310,11 +6426,11 @@
       <w:lang w:val="en-US"/>
     </w:rPr>
   </w:style>
-  <w:style w:type="paragraph" w:styleId="Heading4">
+  <w:style w:type="paragraph" w:styleId="Kop4">
     <w:name w:val="heading 4"/>
-    <w:basedOn w:val="Normal"/>
-    <w:next w:val="Normal"/>
-    <w:link w:val="Heading4Char"/>
+    <w:basedOn w:val="Standaard"/>
+    <w:next w:val="Standaard"/>
+    <w:link w:val="Kop4Char"/>
     <w:uiPriority w:val="9"/>
     <w:semiHidden/>
     <w:unhideWhenUsed/>
@@ -6337,11 +6453,11 @@
       <w:color w:val="1A105A" w:themeColor="accent1" w:themeShade="BF"/>
     </w:rPr>
   </w:style>
-  <w:style w:type="paragraph" w:styleId="Heading5">
+  <w:style w:type="paragraph" w:styleId="Kop5">
     <w:name w:val="heading 5"/>
-    <w:basedOn w:val="Normal"/>
-    <w:next w:val="Normal"/>
-    <w:link w:val="Heading5Char"/>
+    <w:basedOn w:val="Standaard"/>
+    <w:next w:val="Standaard"/>
+    <w:link w:val="Kop5Char"/>
     <w:uiPriority w:val="9"/>
     <w:semiHidden/>
     <w:unhideWhenUsed/>
@@ -6362,11 +6478,11 @@
       <w:color w:val="1A105A" w:themeColor="accent1" w:themeShade="BF"/>
     </w:rPr>
   </w:style>
-  <w:style w:type="paragraph" w:styleId="Heading6">
+  <w:style w:type="paragraph" w:styleId="Kop6">
     <w:name w:val="heading 6"/>
-    <w:basedOn w:val="Normal"/>
-    <w:next w:val="Normal"/>
-    <w:link w:val="Heading6Char"/>
+    <w:basedOn w:val="Standaard"/>
+    <w:next w:val="Standaard"/>
+    <w:link w:val="Kop6Char"/>
     <w:uiPriority w:val="9"/>
     <w:semiHidden/>
     <w:unhideWhenUsed/>
@@ -6387,11 +6503,11 @@
       <w:color w:val="110B3C" w:themeColor="accent1" w:themeShade="7F"/>
     </w:rPr>
   </w:style>
-  <w:style w:type="paragraph" w:styleId="Heading7">
+  <w:style w:type="paragraph" w:styleId="Kop7">
     <w:name w:val="heading 7"/>
-    <w:basedOn w:val="Normal"/>
-    <w:next w:val="Normal"/>
-    <w:link w:val="Heading7Char"/>
+    <w:basedOn w:val="Standaard"/>
+    <w:next w:val="Standaard"/>
+    <w:link w:val="Kop7Char"/>
     <w:uiPriority w:val="9"/>
     <w:semiHidden/>
     <w:unhideWhenUsed/>
@@ -6414,11 +6530,11 @@
       <w:color w:val="110B3C" w:themeColor="accent1" w:themeShade="7F"/>
     </w:rPr>
   </w:style>
-  <w:style w:type="paragraph" w:styleId="Heading8">
+  <w:style w:type="paragraph" w:styleId="Kop8">
     <w:name w:val="heading 8"/>
-    <w:basedOn w:val="Normal"/>
-    <w:next w:val="Normal"/>
-    <w:link w:val="Heading8Char"/>
+    <w:basedOn w:val="Standaard"/>
+    <w:next w:val="Standaard"/>
+    <w:link w:val="Kop8Char"/>
     <w:uiPriority w:val="9"/>
     <w:semiHidden/>
     <w:unhideWhenUsed/>
@@ -6441,11 +6557,11 @@
       <w:szCs w:val="21"/>
     </w:rPr>
   </w:style>
-  <w:style w:type="paragraph" w:styleId="Heading9">
+  <w:style w:type="paragraph" w:styleId="Kop9">
     <w:name w:val="heading 9"/>
-    <w:basedOn w:val="Normal"/>
-    <w:next w:val="Normal"/>
-    <w:link w:val="Heading9Char"/>
+    <w:basedOn w:val="Standaard"/>
+    <w:next w:val="Standaard"/>
+    <w:link w:val="Kop9Char"/>
     <w:uiPriority w:val="9"/>
     <w:semiHidden/>
     <w:unhideWhenUsed/>
@@ -6470,12 +6586,13 @@
       <w:szCs w:val="21"/>
     </w:rPr>
   </w:style>
-  <w:style w:type="character" w:default="1" w:styleId="DefaultParagraphFont">
+  <w:style w:type="character" w:default="1" w:styleId="Standaardalinea-lettertype">
     <w:name w:val="Default Paragraph Font"/>
     <w:uiPriority w:val="1"/>
+    <w:semiHidden/>
     <w:unhideWhenUsed/>
   </w:style>
-  <w:style w:type="table" w:default="1" w:styleId="TableNormal">
+  <w:style w:type="table" w:default="1" w:styleId="Standaardtabel">
     <w:name w:val="Normal Table"/>
     <w:uiPriority w:val="99"/>
     <w:semiHidden/>
@@ -6490,16 +6607,16 @@
       </w:tblCellMar>
     </w:tblPr>
   </w:style>
-  <w:style w:type="numbering" w:default="1" w:styleId="NoList">
+  <w:style w:type="numbering" w:default="1" w:styleId="Geenlijst">
     <w:name w:val="No List"/>
     <w:uiPriority w:val="99"/>
     <w:semiHidden/>
     <w:unhideWhenUsed/>
   </w:style>
-  <w:style w:type="paragraph" w:styleId="Header">
+  <w:style w:type="paragraph" w:styleId="Koptekst">
     <w:name w:val="header"/>
-    <w:basedOn w:val="Normal"/>
-    <w:link w:val="HeaderChar"/>
+    <w:basedOn w:val="Standaard"/>
+    <w:link w:val="KoptekstChar"/>
     <w:uiPriority w:val="99"/>
     <w:unhideWhenUsed/>
     <w:rsid w:val="00483136"/>
@@ -6510,20 +6627,20 @@
       </w:tabs>
     </w:pPr>
   </w:style>
-  <w:style w:type="character" w:customStyle="1" w:styleId="HeaderChar">
-    <w:name w:val="Header Char"/>
-    <w:basedOn w:val="DefaultParagraphFont"/>
-    <w:link w:val="Header"/>
+  <w:style w:type="character" w:customStyle="1" w:styleId="KoptekstChar">
+    <w:name w:val="Koptekst Char"/>
+    <w:basedOn w:val="Standaardalinea-lettertype"/>
+    <w:link w:val="Koptekst"/>
     <w:uiPriority w:val="99"/>
     <w:rsid w:val="00483136"/>
     <w:rPr>
       <w:sz w:val="24"/>
     </w:rPr>
   </w:style>
-  <w:style w:type="paragraph" w:styleId="Footer">
+  <w:style w:type="paragraph" w:styleId="Voettekst">
     <w:name w:val="footer"/>
-    <w:basedOn w:val="Normal"/>
-    <w:link w:val="FooterChar"/>
+    <w:basedOn w:val="Standaard"/>
+    <w:link w:val="VoettekstChar"/>
     <w:uiPriority w:val="99"/>
     <w:unhideWhenUsed/>
     <w:rsid w:val="00E07BD8"/>
@@ -6537,20 +6654,20 @@
       <w:sz w:val="16"/>
     </w:rPr>
   </w:style>
-  <w:style w:type="character" w:customStyle="1" w:styleId="FooterChar">
-    <w:name w:val="Footer Char"/>
-    <w:basedOn w:val="DefaultParagraphFont"/>
-    <w:link w:val="Footer"/>
+  <w:style w:type="character" w:customStyle="1" w:styleId="VoettekstChar">
+    <w:name w:val="Voettekst Char"/>
+    <w:basedOn w:val="Standaardalinea-lettertype"/>
+    <w:link w:val="Voettekst"/>
     <w:uiPriority w:val="99"/>
     <w:rsid w:val="00E07BD8"/>
     <w:rPr>
       <w:sz w:val="16"/>
     </w:rPr>
   </w:style>
-  <w:style w:type="paragraph" w:styleId="BalloonText">
+  <w:style w:type="paragraph" w:styleId="Ballontekst">
     <w:name w:val="Balloon Text"/>
-    <w:basedOn w:val="Normal"/>
-    <w:link w:val="BalloonTextChar"/>
+    <w:basedOn w:val="Standaard"/>
+    <w:link w:val="BallontekstChar"/>
     <w:uiPriority w:val="99"/>
     <w:semiHidden/>
     <w:unhideWhenUsed/>
@@ -6561,10 +6678,10 @@
       <w:szCs w:val="18"/>
     </w:rPr>
   </w:style>
-  <w:style w:type="character" w:customStyle="1" w:styleId="BalloonTextChar">
-    <w:name w:val="Balloon Text Char"/>
-    <w:basedOn w:val="DefaultParagraphFont"/>
-    <w:link w:val="BalloonText"/>
+  <w:style w:type="character" w:customStyle="1" w:styleId="BallontekstChar">
+    <w:name w:val="Ballontekst Char"/>
+    <w:basedOn w:val="Standaardalinea-lettertype"/>
+    <w:link w:val="Ballontekst"/>
     <w:uiPriority w:val="99"/>
     <w:semiHidden/>
     <w:rsid w:val="00276B0A"/>
@@ -6574,11 +6691,11 @@
       <w:szCs w:val="18"/>
     </w:rPr>
   </w:style>
-  <w:style w:type="paragraph" w:styleId="Title">
+  <w:style w:type="paragraph" w:styleId="Titel">
     <w:name w:val="Title"/>
-    <w:basedOn w:val="Normal"/>
-    <w:next w:val="Normal"/>
-    <w:link w:val="TitleChar"/>
+    <w:basedOn w:val="Standaard"/>
+    <w:next w:val="Standaard"/>
+    <w:link w:val="TitelChar"/>
     <w:uiPriority w:val="10"/>
     <w:qFormat/>
     <w:rsid w:val="00CA30A2"/>
@@ -6594,10 +6711,10 @@
       <w:szCs w:val="56"/>
     </w:rPr>
   </w:style>
-  <w:style w:type="character" w:customStyle="1" w:styleId="TitleChar">
-    <w:name w:val="Title Char"/>
-    <w:basedOn w:val="DefaultParagraphFont"/>
-    <w:link w:val="Title"/>
+  <w:style w:type="character" w:customStyle="1" w:styleId="TitelChar">
+    <w:name w:val="Titel Char"/>
+    <w:basedOn w:val="Standaardalinea-lettertype"/>
+    <w:link w:val="Titel"/>
     <w:uiPriority w:val="10"/>
     <w:rsid w:val="00CA30A2"/>
     <w:rPr>
@@ -6610,11 +6727,11 @@
       <w:szCs w:val="56"/>
     </w:rPr>
   </w:style>
-  <w:style w:type="paragraph" w:styleId="Subtitle">
+  <w:style w:type="paragraph" w:styleId="Ondertitel">
     <w:name w:val="Subtitle"/>
-    <w:basedOn w:val="Normal"/>
-    <w:next w:val="Normal"/>
-    <w:link w:val="SubtitleChar"/>
+    <w:basedOn w:val="Standaard"/>
+    <w:next w:val="Standaard"/>
+    <w:link w:val="OndertitelChar"/>
     <w:uiPriority w:val="11"/>
     <w:qFormat/>
     <w:rsid w:val="009A55E5"/>
@@ -6630,10 +6747,10 @@
       <w:szCs w:val="28"/>
     </w:rPr>
   </w:style>
-  <w:style w:type="character" w:customStyle="1" w:styleId="SubtitleChar">
-    <w:name w:val="Subtitle Char"/>
-    <w:basedOn w:val="DefaultParagraphFont"/>
-    <w:link w:val="Subtitle"/>
+  <w:style w:type="character" w:customStyle="1" w:styleId="OndertitelChar">
+    <w:name w:val="Ondertitel Char"/>
+    <w:basedOn w:val="Standaardalinea-lettertype"/>
+    <w:link w:val="Ondertitel"/>
     <w:uiPriority w:val="11"/>
     <w:rsid w:val="009A55E5"/>
     <w:rPr>
@@ -6644,11 +6761,11 @@
       <w:szCs w:val="28"/>
     </w:rPr>
   </w:style>
-  <w:style w:type="character" w:customStyle="1" w:styleId="Heading1Char">
-    <w:name w:val="Heading 1 Char"/>
+  <w:style w:type="character" w:customStyle="1" w:styleId="Kop1Char">
+    <w:name w:val="Kop 1 Char"/>
     <w:aliases w:val="Hoofdstuk Char"/>
-    <w:basedOn w:val="DefaultParagraphFont"/>
-    <w:link w:val="Heading1"/>
+    <w:basedOn w:val="Standaardalinea-lettertype"/>
+    <w:link w:val="Kop1"/>
     <w:uiPriority w:val="9"/>
     <w:rsid w:val="00CA30A2"/>
     <w:rPr>
@@ -6660,20 +6777,20 @@
       <w:szCs w:val="40"/>
     </w:rPr>
   </w:style>
-  <w:style w:type="paragraph" w:styleId="ListParagraph">
+  <w:style w:type="paragraph" w:styleId="Lijstalinea">
     <w:name w:val="List Paragraph"/>
-    <w:basedOn w:val="Normal"/>
+    <w:basedOn w:val="Standaard"/>
     <w:uiPriority w:val="34"/>
     <w:rsid w:val="00276B0A"/>
     <w:pPr>
       <w:contextualSpacing/>
     </w:pPr>
   </w:style>
-  <w:style w:type="character" w:customStyle="1" w:styleId="Heading2Char">
-    <w:name w:val="Heading 2 Char"/>
+  <w:style w:type="character" w:customStyle="1" w:styleId="Kop2Char">
+    <w:name w:val="Kop 2 Char"/>
     <w:aliases w:val="Paragraaf Char"/>
-    <w:basedOn w:val="DefaultParagraphFont"/>
-    <w:link w:val="Heading2"/>
+    <w:basedOn w:val="Standaardalinea-lettertype"/>
+    <w:link w:val="Kop2"/>
     <w:uiPriority w:val="9"/>
     <w:rsid w:val="006B1AAB"/>
     <w:rPr>
@@ -6683,11 +6800,11 @@
       <w:szCs w:val="26"/>
     </w:rPr>
   </w:style>
-  <w:style w:type="character" w:customStyle="1" w:styleId="Heading3Char">
-    <w:name w:val="Heading 3 Char"/>
+  <w:style w:type="character" w:customStyle="1" w:styleId="Kop3Char">
+    <w:name w:val="Kop 3 Char"/>
     <w:aliases w:val="Subparagraaf Char"/>
-    <w:basedOn w:val="DefaultParagraphFont"/>
-    <w:link w:val="Heading3"/>
+    <w:basedOn w:val="Standaardalinea-lettertype"/>
+    <w:link w:val="Kop3"/>
     <w:uiPriority w:val="9"/>
     <w:rsid w:val="00B20575"/>
     <w:rPr>
@@ -6700,7 +6817,7 @@
   </w:style>
   <w:style w:type="paragraph" w:customStyle="1" w:styleId="Opsomming1">
     <w:name w:val="Opsomming 1"/>
-    <w:basedOn w:val="Normal"/>
+    <w:basedOn w:val="Standaard"/>
     <w:uiPriority w:val="1"/>
     <w:qFormat/>
     <w:rsid w:val="00276B0A"/>
@@ -6715,7 +6832,7 @@
   </w:style>
   <w:style w:type="paragraph" w:customStyle="1" w:styleId="Opsomming2">
     <w:name w:val="Opsomming 2"/>
-    <w:basedOn w:val="Normal"/>
+    <w:basedOn w:val="Standaard"/>
     <w:uiPriority w:val="1"/>
     <w:qFormat/>
     <w:rsid w:val="00276B0A"/>
@@ -6731,7 +6848,7 @@
   </w:style>
   <w:style w:type="paragraph" w:customStyle="1" w:styleId="Nummering123">
     <w:name w:val="Nummering 123"/>
-    <w:basedOn w:val="Normal"/>
+    <w:basedOn w:val="Standaard"/>
     <w:uiPriority w:val="1"/>
     <w:qFormat/>
     <w:rsid w:val="00AB717A"/>
@@ -6759,9 +6876,9 @@
       <w:lang w:val="nl-NL"/>
     </w:rPr>
   </w:style>
-  <w:style w:type="table" w:styleId="TableGrid">
+  <w:style w:type="table" w:styleId="Tabelraster">
     <w:name w:val="Table Grid"/>
-    <w:basedOn w:val="TableNormal"/>
+    <w:basedOn w:val="Standaardtabel"/>
     <w:uiPriority w:val="39"/>
     <w:rsid w:val="00B65522"/>
     <w:tblPr>
@@ -6777,7 +6894,7 @@
   </w:style>
   <w:style w:type="table" w:customStyle="1" w:styleId="HvA-tabel">
     <w:name w:val="HvA-tabel"/>
-    <w:basedOn w:val="TableNormal"/>
+    <w:basedOn w:val="Standaardtabel"/>
     <w:uiPriority w:val="99"/>
     <w:rsid w:val="00116321"/>
     <w:tblPr>
@@ -6821,10 +6938,10 @@
       </w:tcPr>
     </w:tblStylePr>
   </w:style>
-  <w:style w:type="paragraph" w:styleId="Caption">
+  <w:style w:type="paragraph" w:styleId="Bijschrift">
     <w:name w:val="caption"/>
-    <w:basedOn w:val="Normal"/>
-    <w:next w:val="Normal"/>
+    <w:basedOn w:val="Standaard"/>
+    <w:next w:val="Standaard"/>
     <w:uiPriority w:val="35"/>
     <w:unhideWhenUsed/>
     <w:qFormat/>
@@ -6840,7 +6957,7 @@
   </w:style>
   <w:style w:type="paragraph" w:customStyle="1" w:styleId="Tekstvak">
     <w:name w:val="Tekstvak"/>
-    <w:basedOn w:val="Normal"/>
+    <w:basedOn w:val="Standaard"/>
     <w:uiPriority w:val="10"/>
     <w:qFormat/>
     <w:rsid w:val="00967387"/>
@@ -6859,11 +6976,11 @@
       <w:lang w:val="en-US"/>
     </w:rPr>
   </w:style>
-  <w:style w:type="paragraph" w:styleId="Quote">
+  <w:style w:type="paragraph" w:styleId="Citaat">
     <w:name w:val="Quote"/>
-    <w:basedOn w:val="Normal"/>
-    <w:next w:val="Normal"/>
-    <w:link w:val="QuoteChar"/>
+    <w:basedOn w:val="Standaard"/>
+    <w:next w:val="Standaard"/>
+    <w:link w:val="CitaatChar"/>
     <w:uiPriority w:val="10"/>
     <w:qFormat/>
     <w:rsid w:val="00967387"/>
@@ -6881,10 +6998,10 @@
       <w:szCs w:val="28"/>
     </w:rPr>
   </w:style>
-  <w:style w:type="character" w:customStyle="1" w:styleId="QuoteChar">
-    <w:name w:val="Quote Char"/>
-    <w:basedOn w:val="DefaultParagraphFont"/>
-    <w:link w:val="Quote"/>
+  <w:style w:type="character" w:customStyle="1" w:styleId="CitaatChar">
+    <w:name w:val="Citaat Char"/>
+    <w:basedOn w:val="Standaardalinea-lettertype"/>
+    <w:link w:val="Citaat"/>
     <w:uiPriority w:val="10"/>
     <w:rsid w:val="00967387"/>
     <w:rPr>
@@ -6897,7 +7014,7 @@
   </w:style>
   <w:style w:type="paragraph" w:customStyle="1" w:styleId="Uitspraak">
     <w:name w:val="Uitspraak"/>
-    <w:basedOn w:val="Normal"/>
+    <w:basedOn w:val="Standaard"/>
     <w:uiPriority w:val="9"/>
     <w:semiHidden/>
     <w:rsid w:val="007D3E80"/>
@@ -6914,8 +7031,8 @@
   </w:style>
   <w:style w:type="paragraph" w:customStyle="1" w:styleId="Kop-zonder-nr">
     <w:name w:val="Kop-zonder-nr"/>
-    <w:basedOn w:val="Heading1"/>
-    <w:next w:val="Normal"/>
+    <w:basedOn w:val="Kop1"/>
+    <w:next w:val="Standaard"/>
     <w:uiPriority w:val="11"/>
     <w:qFormat/>
     <w:rsid w:val="00967387"/>
@@ -6929,10 +7046,10 @@
       <w:spacing w:before="0"/>
     </w:pPr>
   </w:style>
-  <w:style w:type="character" w:customStyle="1" w:styleId="Heading4Char">
-    <w:name w:val="Heading 4 Char"/>
-    <w:basedOn w:val="DefaultParagraphFont"/>
-    <w:link w:val="Heading4"/>
+  <w:style w:type="character" w:customStyle="1" w:styleId="Kop4Char">
+    <w:name w:val="Kop 4 Char"/>
+    <w:basedOn w:val="Standaardalinea-lettertype"/>
+    <w:link w:val="Kop4"/>
     <w:uiPriority w:val="9"/>
     <w:semiHidden/>
     <w:rsid w:val="00B84A96"/>
@@ -6943,10 +7060,10 @@
       <w:color w:val="1A105A" w:themeColor="accent1" w:themeShade="BF"/>
     </w:rPr>
   </w:style>
-  <w:style w:type="character" w:customStyle="1" w:styleId="Heading5Char">
-    <w:name w:val="Heading 5 Char"/>
-    <w:basedOn w:val="DefaultParagraphFont"/>
-    <w:link w:val="Heading5"/>
+  <w:style w:type="character" w:customStyle="1" w:styleId="Kop5Char">
+    <w:name w:val="Kop 5 Char"/>
+    <w:basedOn w:val="Standaardalinea-lettertype"/>
+    <w:link w:val="Kop5"/>
     <w:uiPriority w:val="9"/>
     <w:semiHidden/>
     <w:rsid w:val="00B84A96"/>
@@ -6955,10 +7072,10 @@
       <w:color w:val="1A105A" w:themeColor="accent1" w:themeShade="BF"/>
     </w:rPr>
   </w:style>
-  <w:style w:type="character" w:customStyle="1" w:styleId="Heading6Char">
-    <w:name w:val="Heading 6 Char"/>
-    <w:basedOn w:val="DefaultParagraphFont"/>
-    <w:link w:val="Heading6"/>
+  <w:style w:type="character" w:customStyle="1" w:styleId="Kop6Char">
+    <w:name w:val="Kop 6 Char"/>
+    <w:basedOn w:val="Standaardalinea-lettertype"/>
+    <w:link w:val="Kop6"/>
     <w:uiPriority w:val="9"/>
     <w:semiHidden/>
     <w:rsid w:val="00B84A96"/>
@@ -6967,10 +7084,10 @@
       <w:color w:val="110B3C" w:themeColor="accent1" w:themeShade="7F"/>
     </w:rPr>
   </w:style>
-  <w:style w:type="character" w:customStyle="1" w:styleId="Heading7Char">
-    <w:name w:val="Heading 7 Char"/>
-    <w:basedOn w:val="DefaultParagraphFont"/>
-    <w:link w:val="Heading7"/>
+  <w:style w:type="character" w:customStyle="1" w:styleId="Kop7Char">
+    <w:name w:val="Kop 7 Char"/>
+    <w:basedOn w:val="Standaardalinea-lettertype"/>
+    <w:link w:val="Kop7"/>
     <w:uiPriority w:val="9"/>
     <w:semiHidden/>
     <w:rsid w:val="00B84A96"/>
@@ -6981,10 +7098,10 @@
       <w:color w:val="110B3C" w:themeColor="accent1" w:themeShade="7F"/>
     </w:rPr>
   </w:style>
-  <w:style w:type="character" w:customStyle="1" w:styleId="Heading8Char">
-    <w:name w:val="Heading 8 Char"/>
-    <w:basedOn w:val="DefaultParagraphFont"/>
-    <w:link w:val="Heading8"/>
+  <w:style w:type="character" w:customStyle="1" w:styleId="Kop8Char">
+    <w:name w:val="Kop 8 Char"/>
+    <w:basedOn w:val="Standaardalinea-lettertype"/>
+    <w:link w:val="Kop8"/>
     <w:uiPriority w:val="9"/>
     <w:semiHidden/>
     <w:rsid w:val="00B84A96"/>
@@ -6995,10 +7112,10 @@
       <w:szCs w:val="21"/>
     </w:rPr>
   </w:style>
-  <w:style w:type="character" w:customStyle="1" w:styleId="Heading9Char">
-    <w:name w:val="Heading 9 Char"/>
-    <w:basedOn w:val="DefaultParagraphFont"/>
-    <w:link w:val="Heading9"/>
+  <w:style w:type="character" w:customStyle="1" w:styleId="Kop9Char">
+    <w:name w:val="Kop 9 Char"/>
+    <w:basedOn w:val="Standaardalinea-lettertype"/>
+    <w:link w:val="Kop9"/>
     <w:uiPriority w:val="9"/>
     <w:semiHidden/>
     <w:rsid w:val="00B84A96"/>
@@ -7011,10 +7128,10 @@
       <w:szCs w:val="21"/>
     </w:rPr>
   </w:style>
-  <w:style w:type="paragraph" w:styleId="TOC1">
+  <w:style w:type="paragraph" w:styleId="Inhopg1">
     <w:name w:val="toc 1"/>
-    <w:basedOn w:val="Normal"/>
-    <w:next w:val="Normal"/>
+    <w:basedOn w:val="Standaard"/>
+    <w:next w:val="Standaard"/>
     <w:autoRedefine/>
     <w:uiPriority w:val="39"/>
     <w:unhideWhenUsed/>
@@ -7032,10 +7149,10 @@
       <w:color w:val="25167A"/>
     </w:rPr>
   </w:style>
-  <w:style w:type="paragraph" w:styleId="TOC2">
+  <w:style w:type="paragraph" w:styleId="Inhopg2">
     <w:name w:val="toc 2"/>
-    <w:basedOn w:val="Normal"/>
-    <w:next w:val="Normal"/>
+    <w:basedOn w:val="Standaard"/>
+    <w:next w:val="Standaard"/>
     <w:autoRedefine/>
     <w:uiPriority w:val="39"/>
     <w:unhideWhenUsed/>
@@ -7048,10 +7165,10 @@
       <w:ind w:left="709" w:right="851" w:hanging="709"/>
     </w:pPr>
   </w:style>
-  <w:style w:type="paragraph" w:styleId="TOC3">
+  <w:style w:type="paragraph" w:styleId="Inhopg3">
     <w:name w:val="toc 3"/>
-    <w:basedOn w:val="Normal"/>
-    <w:next w:val="Normal"/>
+    <w:basedOn w:val="Standaard"/>
+    <w:next w:val="Standaard"/>
     <w:autoRedefine/>
     <w:uiPriority w:val="39"/>
     <w:unhideWhenUsed/>
@@ -7066,7 +7183,7 @@
   </w:style>
   <w:style w:type="character" w:styleId="Hyperlink">
     <w:name w:val="Hyperlink"/>
-    <w:basedOn w:val="DefaultParagraphFont"/>
+    <w:basedOn w:val="Standaardalinea-lettertype"/>
     <w:uiPriority w:val="99"/>
     <w:unhideWhenUsed/>
     <w:rsid w:val="00B84A96"/>
@@ -7075,18 +7192,18 @@
       <w:u w:val="single"/>
     </w:rPr>
   </w:style>
-  <w:style w:type="paragraph" w:styleId="TOCHeading">
+  <w:style w:type="paragraph" w:styleId="Kopvaninhoudsopgave">
     <w:name w:val="TOC Heading"/>
     <w:basedOn w:val="Kop-zonder-nr"/>
-    <w:next w:val="Normal"/>
+    <w:next w:val="Standaard"/>
     <w:uiPriority w:val="39"/>
     <w:unhideWhenUsed/>
     <w:qFormat/>
     <w:rsid w:val="00967387"/>
   </w:style>
-  <w:style w:type="character" w:styleId="PlaceholderText">
+  <w:style w:type="character" w:styleId="Tekstvantijdelijkeaanduiding">
     <w:name w:val="Placeholder Text"/>
-    <w:basedOn w:val="DefaultParagraphFont"/>
+    <w:basedOn w:val="Standaardalinea-lettertype"/>
     <w:uiPriority w:val="99"/>
     <w:semiHidden/>
     <w:rsid w:val="00965D28"/>
@@ -7096,7 +7213,7 @@
   </w:style>
   <w:style w:type="paragraph" w:customStyle="1" w:styleId="VoettekstDatum">
     <w:name w:val="VoettekstDatum"/>
-    <w:basedOn w:val="Normal"/>
+    <w:basedOn w:val="Standaard"/>
     <w:rsid w:val="00965D28"/>
     <w:pPr>
       <w:spacing w:line="290" w:lineRule="exact"/>
@@ -7104,7 +7221,7 @@
   </w:style>
   <w:style w:type="paragraph" w:customStyle="1" w:styleId="Titelbladitem">
     <w:name w:val="Titelbladitem"/>
-    <w:basedOn w:val="Normal"/>
+    <w:basedOn w:val="Standaard"/>
     <w:qFormat/>
     <w:rsid w:val="00967387"/>
     <w:rPr>
@@ -7116,7 +7233,7 @@
   </w:style>
   <w:style w:type="paragraph" w:customStyle="1" w:styleId="Bijlage">
     <w:name w:val="Bijlage"/>
-    <w:basedOn w:val="Normal"/>
+    <w:basedOn w:val="Standaard"/>
     <w:uiPriority w:val="11"/>
     <w:qFormat/>
     <w:rsid w:val="00967387"/>
@@ -7132,9 +7249,9 @@
       <w:sz w:val="40"/>
     </w:rPr>
   </w:style>
-  <w:style w:type="character" w:styleId="IntenseEmphasis">
+  <w:style w:type="character" w:styleId="Intensievebenadrukking">
     <w:name w:val="Intense Emphasis"/>
-    <w:basedOn w:val="DefaultParagraphFont"/>
+    <w:basedOn w:val="Standaardalinea-lettertype"/>
     <w:uiPriority w:val="21"/>
     <w:rsid w:val="00967387"/>
     <w:rPr>
@@ -7143,11 +7260,11 @@
       <w:color w:val="25167A"/>
     </w:rPr>
   </w:style>
-  <w:style w:type="paragraph" w:styleId="IntenseQuote">
+  <w:style w:type="paragraph" w:styleId="Duidelijkcitaat">
     <w:name w:val="Intense Quote"/>
-    <w:basedOn w:val="Normal"/>
-    <w:next w:val="Normal"/>
-    <w:link w:val="IntenseQuoteChar"/>
+    <w:basedOn w:val="Standaard"/>
+    <w:next w:val="Standaard"/>
+    <w:link w:val="DuidelijkcitaatChar"/>
     <w:uiPriority w:val="30"/>
     <w:rsid w:val="00967387"/>
     <w:pPr>
@@ -7165,10 +7282,10 @@
       <w:color w:val="25167A"/>
     </w:rPr>
   </w:style>
-  <w:style w:type="character" w:customStyle="1" w:styleId="IntenseQuoteChar">
-    <w:name w:val="Intense Quote Char"/>
-    <w:basedOn w:val="DefaultParagraphFont"/>
-    <w:link w:val="IntenseQuote"/>
+  <w:style w:type="character" w:customStyle="1" w:styleId="DuidelijkcitaatChar">
+    <w:name w:val="Duidelijk citaat Char"/>
+    <w:basedOn w:val="Standaardalinea-lettertype"/>
+    <w:link w:val="Duidelijkcitaat"/>
     <w:uiPriority w:val="30"/>
     <w:rsid w:val="00967387"/>
     <w:rPr>
@@ -7179,9 +7296,9 @@
       <w:sz w:val="20"/>
     </w:rPr>
   </w:style>
-  <w:style w:type="character" w:styleId="IntenseReference">
+  <w:style w:type="character" w:styleId="Intensieveverwijzing">
     <w:name w:val="Intense Reference"/>
-    <w:basedOn w:val="DefaultParagraphFont"/>
+    <w:basedOn w:val="Standaardalinea-lettertype"/>
     <w:uiPriority w:val="32"/>
     <w:rsid w:val="00967387"/>
     <w:rPr>
@@ -7192,9 +7309,9 @@
       <w:spacing w:val="5"/>
     </w:rPr>
   </w:style>
-  <w:style w:type="paragraph" w:styleId="BlockText">
+  <w:style w:type="paragraph" w:styleId="Bloktekst">
     <w:name w:val="Block Text"/>
-    <w:basedOn w:val="Normal"/>
+    <w:basedOn w:val="Standaard"/>
     <w:uiPriority w:val="99"/>
     <w:semiHidden/>
     <w:unhideWhenUsed/>
@@ -7217,7 +7334,7 @@
   </w:style>
   <w:style w:type="character" w:styleId="Hashtag">
     <w:name w:val="Hashtag"/>
-    <w:basedOn w:val="DefaultParagraphFont"/>
+    <w:basedOn w:val="Standaardalinea-lettertype"/>
     <w:uiPriority w:val="99"/>
     <w:semiHidden/>
     <w:unhideWhenUsed/>
@@ -7227,9 +7344,9 @@
       <w:shd w:val="clear" w:color="auto" w:fill="E1DFDD"/>
     </w:rPr>
   </w:style>
-  <w:style w:type="character" w:styleId="Mention">
+  <w:style w:type="character" w:styleId="Vermelding">
     <w:name w:val="Mention"/>
-    <w:basedOn w:val="DefaultParagraphFont"/>
+    <w:basedOn w:val="Standaardalinea-lettertype"/>
     <w:uiPriority w:val="99"/>
     <w:semiHidden/>
     <w:unhideWhenUsed/>
@@ -7356,7 +7473,7 @@
           </w:pPr>
           <w:r>
             <w:rPr>
-              <w:rStyle w:val="PlaceholderText"/>
+              <w:rStyle w:val="Tekstvantijdelijkeaanduiding"/>
             </w:rPr>
             <w:t>[ondertitel]</w:t>
           </w:r>
@@ -8069,17 +8186,17 @@
     <w:lsdException w:name="Unresolved Mention" w:semiHidden="1" w:unhideWhenUsed="1"/>
     <w:lsdException w:name="Smart Link" w:semiHidden="1" w:unhideWhenUsed="1"/>
   </w:latentStyles>
-  <w:style w:type="paragraph" w:default="1" w:styleId="Normal">
+  <w:style w:type="paragraph" w:default="1" w:styleId="Standaard">
     <w:name w:val="Normal"/>
     <w:qFormat/>
   </w:style>
-  <w:style w:type="character" w:default="1" w:styleId="DefaultParagraphFont">
+  <w:style w:type="character" w:default="1" w:styleId="Standaardalinea-lettertype">
     <w:name w:val="Default Paragraph Font"/>
     <w:uiPriority w:val="1"/>
     <w:semiHidden/>
     <w:unhideWhenUsed/>
   </w:style>
-  <w:style w:type="table" w:default="1" w:styleId="TableNormal">
+  <w:style w:type="table" w:default="1" w:styleId="Standaardtabel">
     <w:name w:val="Normal Table"/>
     <w:uiPriority w:val="99"/>
     <w:semiHidden/>
@@ -8094,15 +8211,15 @@
       </w:tblCellMar>
     </w:tblPr>
   </w:style>
-  <w:style w:type="numbering" w:default="1" w:styleId="NoList">
+  <w:style w:type="numbering" w:default="1" w:styleId="Geenlijst">
     <w:name w:val="No List"/>
     <w:uiPriority w:val="99"/>
     <w:semiHidden/>
     <w:unhideWhenUsed/>
   </w:style>
-  <w:style w:type="character" w:styleId="PlaceholderText">
+  <w:style w:type="character" w:styleId="Tekstvantijdelijkeaanduiding">
     <w:name w:val="Placeholder Text"/>
-    <w:basedOn w:val="DefaultParagraphFont"/>
+    <w:basedOn w:val="Standaardalinea-lettertype"/>
     <w:uiPriority w:val="99"/>
     <w:semiHidden/>
     <w:rsid w:val="00996F25"/>
@@ -8110,10 +8227,10 @@
       <w:color w:val="808080"/>
     </w:rPr>
   </w:style>
-  <w:style w:type="paragraph" w:styleId="Footer">
+  <w:style w:type="paragraph" w:styleId="Voettekst">
     <w:name w:val="footer"/>
-    <w:basedOn w:val="Normal"/>
-    <w:link w:val="FooterChar"/>
+    <w:basedOn w:val="Standaard"/>
+    <w:link w:val="VoettekstChar"/>
     <w:uiPriority w:val="99"/>
     <w:unhideWhenUsed/>
     <w:rsid w:val="00FA6485"/>
@@ -8131,10 +8248,10 @@
       <w:lang w:eastAsia="en-US"/>
     </w:rPr>
   </w:style>
-  <w:style w:type="character" w:customStyle="1" w:styleId="FooterChar">
-    <w:name w:val="Footer Char"/>
-    <w:basedOn w:val="DefaultParagraphFont"/>
-    <w:link w:val="Footer"/>
+  <w:style w:type="character" w:customStyle="1" w:styleId="VoettekstChar">
+    <w:name w:val="Voettekst Char"/>
+    <w:basedOn w:val="Standaardalinea-lettertype"/>
+    <w:link w:val="Voettekst"/>
     <w:uiPriority w:val="99"/>
     <w:rsid w:val="00FA6485"/>
     <w:rPr>
@@ -8454,26 +8571,15 @@
 </file>
 
 <file path=customXml/item1.xml><?xml version="1.0" encoding="utf-8"?>
-<b:Sources xmlns:b="http://schemas.openxmlformats.org/officeDocument/2006/bibliography" xmlns="http://schemas.openxmlformats.org/officeDocument/2006/bibliography" SelectedStyle="\APASixthEditionOfficeOnline.xsl" StyleName="APA" Version="6"/>
+<?mso-contentType ?>
+<FormTemplates xmlns="http://schemas.microsoft.com/sharepoint/v3/contenttype/forms">
+  <Display>DocumentLibraryForm</Display>
+  <Edit>DocumentLibraryForm</Edit>
+  <New>DocumentLibraryForm</New>
+</FormTemplates>
 </file>
 
 <file path=customXml/item2.xml><?xml version="1.0" encoding="utf-8"?>
-<p:properties xmlns:p="http://schemas.microsoft.com/office/2006/metadata/properties" xmlns:xsi="http://www.w3.org/2001/XMLSchema-instance" xmlns:pc="http://schemas.microsoft.com/office/infopath/2007/PartnerControls">
-  <documentManagement>
-    <Presenter xmlns="f97e7a27-b37d-49bf-9b21-f0024f52156f">
-      <UserInfo>
-        <DisplayName/>
-        <AccountId xsi:nil="true"/>
-        <AccountType/>
-      </UserInfo>
-    </Presenter>
-    <File_x0020_type0 xmlns="f97e7a27-b37d-49bf-9b21-f0024f52156f" xsi:nil="true"/>
-    <Topic xmlns="f97e7a27-b37d-49bf-9b21-f0024f52156f" xsi:nil="true"/>
-  </documentManagement>
-</p:properties>
-</file>
-
-<file path=customXml/item3.xml><?xml version="1.0" encoding="utf-8"?>
 <ct:contentTypeSchema xmlns:ct="http://schemas.microsoft.com/office/2006/metadata/contentType" xmlns:ma="http://schemas.microsoft.com/office/2006/metadata/properties/metaAttributes" ct:_="" ma:_="" ma:contentTypeName="Document" ma:contentTypeID="0x010100F0C9C83A0C947A4787A1EC8E1D274DA6" ma:contentTypeVersion="17" ma:contentTypeDescription="Create a new document." ma:contentTypeScope="" ma:versionID="db6617e98ef07b8716823fe157c90582">
   <xsd:schema xmlns:xsd="http://www.w3.org/2001/XMLSchema" xmlns:xs="http://www.w3.org/2001/XMLSchema" xmlns:p="http://schemas.microsoft.com/office/2006/metadata/properties" xmlns:ns2="f97e7a27-b37d-49bf-9b21-f0024f52156f" xmlns:ns3="66a57af0-686b-43c0-b471-887217f3da14" targetNamespace="http://schemas.microsoft.com/office/2006/metadata/properties" ma:root="true" ma:fieldsID="0089a0682fc3a9572213ccb3e76ba298" ns2:_="" ns3:_="">
     <xsd:import namespace="f97e7a27-b37d-49bf-9b21-f0024f52156f"/>
@@ -8734,34 +8840,35 @@
 </ct:contentTypeSchema>
 </file>
 
+<file path=customXml/item3.xml><?xml version="1.0" encoding="utf-8"?>
+<p:properties xmlns:p="http://schemas.microsoft.com/office/2006/metadata/properties" xmlns:xsi="http://www.w3.org/2001/XMLSchema-instance" xmlns:pc="http://schemas.microsoft.com/office/infopath/2007/PartnerControls">
+  <documentManagement>
+    <Presenter xmlns="f97e7a27-b37d-49bf-9b21-f0024f52156f">
+      <UserInfo>
+        <DisplayName/>
+        <AccountId xsi:nil="true"/>
+        <AccountType/>
+      </UserInfo>
+    </Presenter>
+    <File_x0020_type0 xmlns="f97e7a27-b37d-49bf-9b21-f0024f52156f" xsi:nil="true"/>
+    <Topic xmlns="f97e7a27-b37d-49bf-9b21-f0024f52156f" xsi:nil="true"/>
+  </documentManagement>
+</p:properties>
+</file>
+
 <file path=customXml/item4.xml><?xml version="1.0" encoding="utf-8"?>
-<?mso-contentType ?>
-<FormTemplates xmlns="http://schemas.microsoft.com/sharepoint/v3/contenttype/forms">
-  <Display>DocumentLibraryForm</Display>
-  <Edit>DocumentLibraryForm</Edit>
-  <New>DocumentLibraryForm</New>
-</FormTemplates>
+<b:Sources xmlns:b="http://schemas.openxmlformats.org/officeDocument/2006/bibliography" xmlns="http://schemas.openxmlformats.org/officeDocument/2006/bibliography" SelectedStyle="\APASixthEditionOfficeOnline.xsl" StyleName="APA" Version="6"/>
 </file>
 
 <file path=customXml/itemProps1.xml><?xml version="1.0" encoding="utf-8"?>
-<ds:datastoreItem xmlns:ds="http://schemas.openxmlformats.org/officeDocument/2006/customXml" ds:itemID="{7734604C-D61F-4CE8-BB2A-5FD688F88DDB}">
+<ds:datastoreItem xmlns:ds="http://schemas.openxmlformats.org/officeDocument/2006/customXml" ds:itemID="{C0C893F8-D146-45EA-9ED9-8955A6A1DC89}">
   <ds:schemaRefs>
-    <ds:schemaRef ds:uri="http://schemas.openxmlformats.org/officeDocument/2006/bibliography"/>
+    <ds:schemaRef ds:uri="http://schemas.microsoft.com/sharepoint/v3/contenttype/forms"/>
   </ds:schemaRefs>
 </ds:datastoreItem>
 </file>
 
 <file path=customXml/itemProps2.xml><?xml version="1.0" encoding="utf-8"?>
-<ds:datastoreItem xmlns:ds="http://schemas.openxmlformats.org/officeDocument/2006/customXml" ds:itemID="{19B118D2-2955-40D5-94EA-E02DC09CC341}">
-  <ds:schemaRefs>
-    <ds:schemaRef ds:uri="http://schemas.microsoft.com/office/2006/metadata/properties"/>
-    <ds:schemaRef ds:uri="http://schemas.microsoft.com/office/infopath/2007/PartnerControls"/>
-    <ds:schemaRef ds:uri="f97e7a27-b37d-49bf-9b21-f0024f52156f"/>
-  </ds:schemaRefs>
-</ds:datastoreItem>
-</file>
-
-<file path=customXml/itemProps3.xml><?xml version="1.0" encoding="utf-8"?>
 <ds:datastoreItem xmlns:ds="http://schemas.openxmlformats.org/officeDocument/2006/customXml" ds:itemID="{A1B81939-2343-4344-B438-339208E86DE6}">
   <ds:schemaRefs>
     <ds:schemaRef ds:uri="http://schemas.microsoft.com/office/2006/metadata/contentType"/>
@@ -8780,10 +8887,20 @@
 </ds:datastoreItem>
 </file>
 
+<file path=customXml/itemProps3.xml><?xml version="1.0" encoding="utf-8"?>
+<ds:datastoreItem xmlns:ds="http://schemas.openxmlformats.org/officeDocument/2006/customXml" ds:itemID="{19B118D2-2955-40D5-94EA-E02DC09CC341}">
+  <ds:schemaRefs>
+    <ds:schemaRef ds:uri="http://schemas.microsoft.com/office/2006/metadata/properties"/>
+    <ds:schemaRef ds:uri="http://schemas.microsoft.com/office/infopath/2007/PartnerControls"/>
+    <ds:schemaRef ds:uri="f97e7a27-b37d-49bf-9b21-f0024f52156f"/>
+  </ds:schemaRefs>
+</ds:datastoreItem>
+</file>
+
 <file path=customXml/itemProps4.xml><?xml version="1.0" encoding="utf-8"?>
-<ds:datastoreItem xmlns:ds="http://schemas.openxmlformats.org/officeDocument/2006/customXml" ds:itemID="{C0C893F8-D146-45EA-9ED9-8955A6A1DC89}">
+<ds:datastoreItem xmlns:ds="http://schemas.openxmlformats.org/officeDocument/2006/customXml" ds:itemID="{7734604C-D61F-4CE8-BB2A-5FD688F88DDB}">
   <ds:schemaRefs>
-    <ds:schemaRef ds:uri="http://schemas.microsoft.com/sharepoint/v3/contenttype/forms"/>
+    <ds:schemaRef ds:uri="http://schemas.openxmlformats.org/officeDocument/2006/bibliography"/>
   </ds:schemaRefs>
 </ds:datastoreItem>
 </file>
</xml_diff>